<commit_message>
word in orde denk ik buiten webdesign
</commit_message>
<xml_diff>
--- a/Uploads en werk bestanden/verslag-bootstrap-vimani.docx
+++ b/Uploads en werk bestanden/verslag-bootstrap-vimani.docx
@@ -79,8 +79,17 @@
                 <w:b w:val="0"/>
                 <w:szCs w:val="36"/>
               </w:rPr>
-              <w:t>Team Vimani</w:t>
-            </w:r>
+              <w:t xml:space="preserve">Team </w:t>
+            </w:r>
+            <w:proofErr w:type="spellStart"/>
+            <w:r>
+              <w:rPr>
+                <w:b w:val="0"/>
+                <w:szCs w:val="36"/>
+              </w:rPr>
+              <w:t>Vimani</w:t>
+            </w:r>
+            <w:proofErr w:type="spellEnd"/>
           </w:p>
         </w:tc>
       </w:tr>
@@ -130,34 +139,27 @@
                 <w:color w:val="F04C25"/>
                 <w:szCs w:val="18"/>
               </w:rPr>
-              <w:t>Nicky Van den Brande</w:t>
-            </w:r>
-          </w:p>
-          <w:p>
-            <w:pPr>
-              <w:pStyle w:val="Cover-namen"/>
+              <w:t xml:space="preserve">Nicky Van den </w:t>
+            </w:r>
+            <w:proofErr w:type="spellStart"/>
+            <w:r>
               <w:rPr>
                 <w:b/>
                 <w:color w:val="F04C25"/>
                 <w:szCs w:val="18"/>
               </w:rPr>
-            </w:pPr>
-            <w:r>
+              <w:t>Brande</w:t>
+            </w:r>
+            <w:proofErr w:type="spellEnd"/>
+          </w:p>
+          <w:p>
+            <w:pPr>
+              <w:pStyle w:val="Cover-namen"/>
               <w:rPr>
                 <w:b/>
                 <w:color w:val="F04C25"/>
                 <w:szCs w:val="18"/>
               </w:rPr>
-              <w:t>Vincent Oliviers</w:t>
-            </w:r>
-          </w:p>
-          <w:p>
-            <w:pPr>
-              <w:pStyle w:val="Cover-namen"/>
-              <w:rPr>
-                <w:color w:val="F04C25"/>
-                <w:szCs w:val="18"/>
-              </w:rPr>
             </w:pPr>
             <w:r>
               <w:rPr>
@@ -165,6 +167,23 @@
                 <w:color w:val="F04C25"/>
                 <w:szCs w:val="18"/>
               </w:rPr>
+              <w:t>Vincent Oliviers</w:t>
+            </w:r>
+          </w:p>
+          <w:p>
+            <w:pPr>
+              <w:pStyle w:val="Cover-namen"/>
+              <w:rPr>
+                <w:color w:val="F04C25"/>
+                <w:szCs w:val="18"/>
+              </w:rPr>
+            </w:pPr>
+            <w:r>
+              <w:rPr>
+                <w:b/>
+                <w:color w:val="F04C25"/>
+                <w:szCs w:val="18"/>
+              </w:rPr>
               <w:t>1ITF3</w:t>
             </w:r>
           </w:p>
@@ -193,8 +212,16 @@
               <w:rPr>
                 <w:lang w:val="nl-BE"/>
               </w:rPr>
-              <w:t>IT Factory</w:t>
-            </w:r>
+              <w:t xml:space="preserve">IT </w:t>
+            </w:r>
+            <w:proofErr w:type="spellStart"/>
+            <w:r>
+              <w:rPr>
+                <w:lang w:val="nl-BE"/>
+              </w:rPr>
+              <w:t>Factory</w:t>
+            </w:r>
+            <w:proofErr w:type="spellEnd"/>
           </w:p>
           <w:p>
             <w:pPr>
@@ -261,7 +288,15 @@
               <w:t xml:space="preserve">Campus </w:t>
             </w:r>
             <w:r>
-              <w:t>Geel, Kleinhoefstraat 4</w:t>
+              <w:t xml:space="preserve">Geel, </w:t>
+            </w:r>
+            <w:proofErr w:type="spellStart"/>
+            <w:r>
+              <w:t>Kleinhoefstraat</w:t>
+            </w:r>
+            <w:proofErr w:type="spellEnd"/>
+            <w:r>
+              <w:t xml:space="preserve"> 4</w:t>
             </w:r>
             <w:r>
               <w:t>, BE-</w:t>
@@ -2260,7 +2295,15 @@
         <w:t>r0374251.sinners.be/ROOT/</w:t>
       </w:r>
       <w:r>
-        <w:t>. Dit is de sinners pagina van Marijke. We hebben voor deze pagina gekozen omdat Marijke de meest “verantwoordelijke” was in de groep en daarom deze verantwoordelijkheid kreeg.</w:t>
+        <w:t xml:space="preserve">. Dit is de </w:t>
+      </w:r>
+      <w:proofErr w:type="spellStart"/>
+      <w:r>
+        <w:t>sinners</w:t>
+      </w:r>
+      <w:proofErr w:type="spellEnd"/>
+      <w:r>
+        <w:t xml:space="preserve"> pagina van Marijke. We hebben voor deze pagina gekozen omdat Marijke de meest “verantwoordelijke” was in de groep en daarom deze verantwoordelijkheid kreeg.</w:t>
       </w:r>
     </w:p>
     <w:p>
@@ -2293,7 +2336,15 @@
         <w:t xml:space="preserve">Rood geeft natuurlijk het vurige aan dat nodig is bij fitness. Het is ook echt een actieve kleur, </w:t>
       </w:r>
       <w:r>
-        <w:t>je hartslag verhoogt en zet daarom aan om in actie te schieten. Dit is heel belangrijk voor onze site, daarom dat deze kleur ook werd geïntegreerd in de navigatiebalk waar die meteen zichtbaar is. Blauw hebben we onderaan in de footer geïmplementeerd, deze kleur geeft meer een mentaal gevoel van betrouwbaarheid en het is wereldwijd ook de meest geliefde kleur.</w:t>
+        <w:t xml:space="preserve">je hartslag verhoogt en zet daarom aan om in actie te schieten. Dit is heel belangrijk voor onze site, daarom dat deze kleur ook werd geïntegreerd in de navigatiebalk waar die meteen zichtbaar is. Blauw hebben we onderaan in de </w:t>
+      </w:r>
+      <w:proofErr w:type="spellStart"/>
+      <w:r>
+        <w:t>footer</w:t>
+      </w:r>
+      <w:proofErr w:type="spellEnd"/>
+      <w:r>
+        <w:t xml:space="preserve"> geïmplementeerd, deze kleur geeft meer een mentaal gevoel van betrouwbaarheid en het is wereldwijd ook de meest geliefde kleur.</w:t>
       </w:r>
     </w:p>
     <w:p>
@@ -2364,7 +2415,23 @@
     </w:p>
     <w:p>
       <w:r>
-        <w:t xml:space="preserve">Dit logo spreekt voor zich. Het is een halter met de letters die verwijzen naar Start to fitness op. Het is vectorieel opgemaakt dus het is duidelijk in alle formaten. We hebben er ook de kleur rood in geïntegreerd om de redenen die al eerder werden vernoemd. </w:t>
+        <w:t xml:space="preserve">Dit logo spreekt voor zich. Het is een halter met de letters die verwijzen naar Start </w:t>
+      </w:r>
+      <w:proofErr w:type="spellStart"/>
+      <w:r>
+        <w:t>to</w:t>
+      </w:r>
+      <w:proofErr w:type="spellEnd"/>
+      <w:r>
+        <w:t xml:space="preserve"> fitness op. Het is </w:t>
+      </w:r>
+      <w:proofErr w:type="spellStart"/>
+      <w:r>
+        <w:t>vectorieel</w:t>
+      </w:r>
+      <w:proofErr w:type="spellEnd"/>
+      <w:r>
+        <w:t xml:space="preserve"> opgemaakt dus het is duidelijk in alle formaten. We hebben er ook de kleur rood in geïntegreerd om de redenen die al eerder werden vernoemd. </w:t>
       </w:r>
     </w:p>
     <w:p>
@@ -2379,10 +2446,42 @@
     </w:p>
     <w:p>
       <w:r>
-        <w:t xml:space="preserve">We hebben twee fonts gebruikt op onze pagina. Als eerste hebben we het lettertype “Lobster” gebruikt voor onze titels. Op deze manier springen de titels er meer uit. Met Lobster blijven ze </w:t>
-      </w:r>
-      <w:r>
-        <w:t>ook duidelijk en storen ze ook niet. Als tweede font hebben we “Helvetica” gebruikt. Dit lettertype hebben we op de knoppen toegepast. Dit zorgt voor een uniforme opmaak. Helvetica is een mooi en strak lettertype en daarom leek dit een ideaal lettertype.</w:t>
+        <w:t>We hebben twee fonts gebruikt op onze pagina. Als eerste hebben we het lettertype “</w:t>
+      </w:r>
+      <w:proofErr w:type="spellStart"/>
+      <w:r>
+        <w:t>Lobster</w:t>
+      </w:r>
+      <w:proofErr w:type="spellEnd"/>
+      <w:r>
+        <w:t xml:space="preserve">” gebruikt voor onze titels. Op deze manier springen de titels er meer uit. Met </w:t>
+      </w:r>
+      <w:proofErr w:type="spellStart"/>
+      <w:r>
+        <w:t>Lobster</w:t>
+      </w:r>
+      <w:proofErr w:type="spellEnd"/>
+      <w:r>
+        <w:t xml:space="preserve"> blijven ze </w:t>
+      </w:r>
+      <w:r>
+        <w:t>ook duidelijk en storen ze ook niet. Als tweede font hebben we “</w:t>
+      </w:r>
+      <w:proofErr w:type="spellStart"/>
+      <w:r>
+        <w:t>Helvetica</w:t>
+      </w:r>
+      <w:proofErr w:type="spellEnd"/>
+      <w:r>
+        <w:t xml:space="preserve">” gebruikt. Dit lettertype hebben we op de knoppen toegepast. Dit zorgt voor een uniforme opmaak. </w:t>
+      </w:r>
+      <w:proofErr w:type="spellStart"/>
+      <w:r>
+        <w:t>Helvetica</w:t>
+      </w:r>
+      <w:proofErr w:type="spellEnd"/>
+      <w:r>
+        <w:t xml:space="preserve"> is een mooi en strak lettertype en daarom leek dit een ideaal lettertype.</w:t>
       </w:r>
     </w:p>
     <w:p>
@@ -2433,7 +2532,15 @@
     </w:p>
     <w:p>
       <w:r>
-        <w:t>We kozen voor Github omdat deze perfect is voor code schrijven. We hebben hier wel enkele problemen mee gehad in het begin, maar eens dat we er mee weg waren, ging dit heel erg goed. Zo bleven we op de hoogte van wie wat had gedaan en schreven we nooit dubbele code. V</w:t>
+        <w:t xml:space="preserve">We kozen voor </w:t>
+      </w:r>
+      <w:proofErr w:type="spellStart"/>
+      <w:r>
+        <w:t>Github</w:t>
+      </w:r>
+      <w:proofErr w:type="spellEnd"/>
+      <w:r>
+        <w:t xml:space="preserve"> omdat deze perfect is voor code schrijven. We hebben hier wel enkele problemen mee gehad in het begin, maar eens dat we er mee weg waren, ging dit heel erg goed. Zo bleven we op de hoogte van wie wat had gedaan en schreven we nooit dubbele code. V</w:t>
       </w:r>
       <w:r>
         <w:t>erder hielden we elkaar ook op F</w:t>
@@ -3116,13 +3223,85 @@
     </w:p>
     <w:p>
       <w:r>
-        <w:t xml:space="preserve">Onze custom scss werd mee verwerkt in de bootstrap css, deze werd toegepast op al onze pagina’s. Verder hebben we voor elke pagina die extra css enkel voor die pagina nodig had een aparte scss voor aangemaakt en laten compileren naar css. We gaven onze persoonlijke scss geen underscore </w:t>
+        <w:t xml:space="preserve">Onze </w:t>
+      </w:r>
+      <w:proofErr w:type="spellStart"/>
+      <w:r>
+        <w:t>custom</w:t>
+      </w:r>
+      <w:proofErr w:type="spellEnd"/>
+      <w:r>
+        <w:t xml:space="preserve"> </w:t>
+      </w:r>
+      <w:proofErr w:type="spellStart"/>
+      <w:r>
+        <w:t>scss</w:t>
+      </w:r>
+      <w:proofErr w:type="spellEnd"/>
+      <w:r>
+        <w:t xml:space="preserve"> werd mee verwerkt in de bootstrap </w:t>
+      </w:r>
+      <w:proofErr w:type="spellStart"/>
+      <w:r>
+        <w:t>css</w:t>
+      </w:r>
+      <w:proofErr w:type="spellEnd"/>
+      <w:r>
+        <w:t xml:space="preserve">, deze werd toegepast op al onze pagina’s. Verder hebben we voor elke pagina die extra </w:t>
+      </w:r>
+      <w:proofErr w:type="spellStart"/>
+      <w:r>
+        <w:t>css</w:t>
+      </w:r>
+      <w:proofErr w:type="spellEnd"/>
+      <w:r>
+        <w:t xml:space="preserve"> enkel voor die pagina nodig had een aparte </w:t>
+      </w:r>
+      <w:proofErr w:type="spellStart"/>
+      <w:r>
+        <w:t>scss</w:t>
+      </w:r>
+      <w:proofErr w:type="spellEnd"/>
+      <w:r>
+        <w:t xml:space="preserve"> voor aangemaakt en laten compileren naar </w:t>
+      </w:r>
+      <w:proofErr w:type="spellStart"/>
+      <w:r>
+        <w:t>css</w:t>
+      </w:r>
+      <w:proofErr w:type="spellEnd"/>
+      <w:r>
+        <w:t xml:space="preserve">. We gaven onze persoonlijke </w:t>
+      </w:r>
+      <w:proofErr w:type="spellStart"/>
+      <w:r>
+        <w:t>scss</w:t>
+      </w:r>
+      <w:proofErr w:type="spellEnd"/>
+      <w:r>
+        <w:t xml:space="preserve"> geen </w:t>
+      </w:r>
+      <w:proofErr w:type="spellStart"/>
+      <w:r>
+        <w:t>underscore</w:t>
+      </w:r>
+      <w:proofErr w:type="spellEnd"/>
+      <w:r>
+        <w:t xml:space="preserve"> </w:t>
       </w:r>
       <w:r>
         <w:t>zodat</w:t>
       </w:r>
       <w:r>
-        <w:t xml:space="preserve"> deze ook niet in de bootstrap css werden opgenomen. Zoals ze zien in onderstaande screenshot:</w:t>
+        <w:t xml:space="preserve"> deze ook niet in de bootstrap </w:t>
+      </w:r>
+      <w:proofErr w:type="spellStart"/>
+      <w:r>
+        <w:t>css</w:t>
+      </w:r>
+      <w:proofErr w:type="spellEnd"/>
+      <w:r>
+        <w:t xml:space="preserve"> werden opgenomen. Zoals ze zien in onderstaande screenshot:</w:t>
       </w:r>
     </w:p>
     <w:p>
@@ -3199,7 +3378,23 @@
     </w:p>
     <w:p>
       <w:r>
-        <w:t>De scss en css stonden dus ook elk in een aparte map. Onze dikke vriend Koala hielp ons met het compileren van de files:</w:t>
+        <w:t xml:space="preserve">De </w:t>
+      </w:r>
+      <w:proofErr w:type="spellStart"/>
+      <w:r>
+        <w:t>scss</w:t>
+      </w:r>
+      <w:proofErr w:type="spellEnd"/>
+      <w:r>
+        <w:t xml:space="preserve"> en </w:t>
+      </w:r>
+      <w:proofErr w:type="spellStart"/>
+      <w:r>
+        <w:t>css</w:t>
+      </w:r>
+      <w:proofErr w:type="spellEnd"/>
+      <w:r>
+        <w:t xml:space="preserve"> stonden dus ook elk in een aparte map. Onze dikke vriend Koala hielp ons met het compileren van de files:</w:t>
       </w:r>
     </w:p>
     <w:p>
@@ -3257,20 +3452,98 @@
     </w:p>
     <w:p>
       <w:r>
-        <w:t>We hebben in het begin de fout gemaakt om eerst in css te programmeren. Dit is geen goed idee aangezien koala bij het syncen van github de (niet bijgewerkte) scss compiled. Zo worden de veranderingen ongedaan gemaakt. Ook vraagt scss een zekere aanpassing tijdens het schrijven ervan maar eens je er aan gewend bent werkt scss wel sneller en efficiënter dan css. We zouden de volgende keer dus zeker va</w:t>
-      </w:r>
-      <w:r>
-        <w:t>naf het begin in scss schrijven. Als tweede is het ook belangrijk om duidelijk af te spreken wanneer wie aan welke pagina werkt, ander kan je problemen krijgen met github. Deze weet dan niet welke wijziging doorgevoerd moet worden en maakt dan een tweede branch aan. Dit is niet altijd zo makkelijk om uit te geraken en een goede planning kan dit vermijden.</w:t>
-      </w:r>
-      <w:bookmarkStart w:id="15" w:name="_GoBack"/>
-      <w:bookmarkEnd w:id="15"/>
+        <w:t xml:space="preserve">We hebben in het begin de fout gemaakt om eerst in </w:t>
+      </w:r>
+      <w:proofErr w:type="spellStart"/>
+      <w:r>
+        <w:t>css</w:t>
+      </w:r>
+      <w:proofErr w:type="spellEnd"/>
+      <w:r>
+        <w:t xml:space="preserve"> te programmeren. Dit is geen goed idee aangezien koala bij het syncen van </w:t>
+      </w:r>
+      <w:proofErr w:type="spellStart"/>
+      <w:r>
+        <w:t>github</w:t>
+      </w:r>
+      <w:proofErr w:type="spellEnd"/>
+      <w:r>
+        <w:t xml:space="preserve"> de (niet bijgewerkte) </w:t>
+      </w:r>
+      <w:proofErr w:type="spellStart"/>
+      <w:r>
+        <w:t>scss</w:t>
+      </w:r>
+      <w:proofErr w:type="spellEnd"/>
+      <w:r>
+        <w:t xml:space="preserve"> </w:t>
+      </w:r>
+      <w:proofErr w:type="spellStart"/>
+      <w:r>
+        <w:t>compiled</w:t>
+      </w:r>
+      <w:proofErr w:type="spellEnd"/>
+      <w:r>
+        <w:t xml:space="preserve">. Zo worden de veranderingen ongedaan gemaakt. Ook vraagt </w:t>
+      </w:r>
+      <w:proofErr w:type="spellStart"/>
+      <w:r>
+        <w:t>scss</w:t>
+      </w:r>
+      <w:proofErr w:type="spellEnd"/>
+      <w:r>
+        <w:t xml:space="preserve"> een zekere aanpassing tijdens het schrijven ervan maar eens je er aan gewend bent werkt </w:t>
+      </w:r>
+      <w:proofErr w:type="spellStart"/>
+      <w:r>
+        <w:t>scss</w:t>
+      </w:r>
+      <w:proofErr w:type="spellEnd"/>
+      <w:r>
+        <w:t xml:space="preserve"> wel sneller en efficiënter dan </w:t>
+      </w:r>
+      <w:proofErr w:type="spellStart"/>
+      <w:r>
+        <w:t>css</w:t>
+      </w:r>
+      <w:proofErr w:type="spellEnd"/>
+      <w:r>
+        <w:t>. We zouden de volgende keer dus zeker va</w:t>
+      </w:r>
+      <w:r>
+        <w:t xml:space="preserve">naf het begin in </w:t>
+      </w:r>
+      <w:proofErr w:type="spellStart"/>
+      <w:r>
+        <w:t>scss</w:t>
+      </w:r>
+      <w:proofErr w:type="spellEnd"/>
+      <w:r>
+        <w:t xml:space="preserve"> schrijven. Als tweede is het ook belangrijk om duidelijk af te spreken wanneer wie aan welke pagina werkt, ander kan je problemen krijgen met </w:t>
+      </w:r>
+      <w:proofErr w:type="spellStart"/>
+      <w:r>
+        <w:t>github</w:t>
+      </w:r>
+      <w:proofErr w:type="spellEnd"/>
+      <w:r>
+        <w:t xml:space="preserve">. Deze weet dan niet welke wijziging doorgevoerd moet worden en maakt dan een tweede </w:t>
+      </w:r>
+      <w:proofErr w:type="spellStart"/>
+      <w:r>
+        <w:t>branch</w:t>
+      </w:r>
+      <w:proofErr w:type="spellEnd"/>
+      <w:r>
+        <w:t xml:space="preserve"> aan. Dit is niet altijd zo makkelijk om uit te geraken en een goede planning kan dit vermijden.</w:t>
+      </w:r>
     </w:p>
     <w:p/>
     <w:p>
       <w:pPr>
         <w:pStyle w:val="Kop2"/>
       </w:pPr>
-      <w:bookmarkStart w:id="16" w:name="_Toc452031170"/>
+      <w:bookmarkStart w:id="15" w:name="_Toc452031170"/>
       <w:r>
         <w:t xml:space="preserve">Op wat doen wij beter dan </w:t>
       </w:r>
@@ -3285,34 +3558,66 @@
       </w:hyperlink>
       <w:r>
         <w:t>?</w:t>
+      </w:r>
+      <w:bookmarkEnd w:id="15"/>
+    </w:p>
+    <w:p>
+      <w:r>
+        <w:t>Waar de start-</w:t>
+      </w:r>
+      <w:proofErr w:type="spellStart"/>
+      <w:r>
+        <w:t>torun</w:t>
+      </w:r>
+      <w:proofErr w:type="spellEnd"/>
+      <w:r>
+        <w:t xml:space="preserve"> site de mist in ging met het schrijven van de tekst in één blok, hebben wij onze tekst opgesplitst in meerdere kollommen. Op deze manier is onze tekst makkelijker te lezen dan die van start-</w:t>
+      </w:r>
+      <w:proofErr w:type="spellStart"/>
+      <w:r>
+        <w:t>torun</w:t>
+      </w:r>
+      <w:proofErr w:type="spellEnd"/>
+      <w:r>
+        <w:t>. Ook hebben we geen reclame die onze pagina(-</w:t>
+      </w:r>
+      <w:proofErr w:type="spellStart"/>
+      <w:r>
+        <w:t>layout</w:t>
+      </w:r>
+      <w:proofErr w:type="spellEnd"/>
+      <w:r>
+        <w:t>) doorbreekt. We hebben ook een manier voorzien om van onder aan onze pagina terug naar boven te navigeren. Dit miste de start-</w:t>
+      </w:r>
+      <w:proofErr w:type="spellStart"/>
+      <w:r>
+        <w:t>torun</w:t>
+      </w:r>
+      <w:proofErr w:type="spellEnd"/>
+      <w:r>
+        <w:t xml:space="preserve"> site ook.</w:t>
+      </w:r>
+    </w:p>
+    <w:p>
+      <w:pPr>
+        <w:pStyle w:val="Kop1"/>
+      </w:pPr>
+      <w:bookmarkStart w:id="16" w:name="_Toc452031171"/>
+      <w:r>
+        <w:lastRenderedPageBreak/>
+        <w:t>Inventaris per student</w:t>
       </w:r>
       <w:bookmarkEnd w:id="16"/>
     </w:p>
     <w:p>
-      <w:r>
-        <w:t>Waar de start-torun site de mist in ging met het schrijven van de tekst in één blok, hebben wij onze tekst opgesplitst in meerdere kollommen. Op deze manier is onze tekst makkelijker te lezen dan die van start-torun. Ook hebben we geen reclame die onze pagina(-layout) doorbreekt. We hebben ook een manier voorzien om van onder aan onze pagina terug naar boven te navigeren. Dit miste de start-torun site ook.</w:t>
-      </w:r>
-    </w:p>
-    <w:p>
-      <w:pPr>
-        <w:pStyle w:val="Kop1"/>
-      </w:pPr>
-      <w:bookmarkStart w:id="17" w:name="_Toc452031171"/>
-      <w:r>
-        <w:lastRenderedPageBreak/>
-        <w:t>Inventaris per student</w:t>
+      <w:pPr>
+        <w:pStyle w:val="Kop2"/>
+      </w:pPr>
+      <w:bookmarkStart w:id="17" w:name="_Toc452031172"/>
+      <w:r>
+        <w:t>Nicky</w:t>
       </w:r>
       <w:bookmarkEnd w:id="17"/>
-    </w:p>
-    <w:p>
-      <w:pPr>
-        <w:pStyle w:val="Kop2"/>
-      </w:pPr>
-      <w:bookmarkStart w:id="18" w:name="_Toc452031172"/>
-      <w:r>
-        <w:t>Nicky</w:t>
-      </w:r>
-      <w:bookmarkEnd w:id="18"/>
     </w:p>
     <w:tbl>
       <w:tblPr>
@@ -3411,8 +3716,16 @@
               <w:rPr>
                 <w:b/>
               </w:rPr>
-              <w:t>CSS3 transform</w:t>
-            </w:r>
+              <w:t xml:space="preserve">CSS3 </w:t>
+            </w:r>
+            <w:proofErr w:type="spellStart"/>
+            <w:r>
+              <w:rPr>
+                <w:b/>
+              </w:rPr>
+              <w:t>transform</w:t>
+            </w:r>
+            <w:proofErr w:type="spellEnd"/>
           </w:p>
         </w:tc>
         <w:tc>
@@ -3442,8 +3755,16 @@
               <w:rPr>
                 <w:b/>
               </w:rPr>
-              <w:t>CSS3 transition</w:t>
-            </w:r>
+              <w:t xml:space="preserve">CSS3 </w:t>
+            </w:r>
+            <w:proofErr w:type="spellStart"/>
+            <w:r>
+              <w:rPr>
+                <w:b/>
+              </w:rPr>
+              <w:t>transition</w:t>
+            </w:r>
+            <w:proofErr w:type="spellEnd"/>
           </w:p>
         </w:tc>
         <w:tc>
@@ -3473,8 +3794,16 @@
               <w:rPr>
                 <w:b/>
               </w:rPr>
-              <w:t>CSS3 animation</w:t>
-            </w:r>
+              <w:t xml:space="preserve">CSS3 </w:t>
+            </w:r>
+            <w:proofErr w:type="spellStart"/>
+            <w:r>
+              <w:rPr>
+                <w:b/>
+              </w:rPr>
+              <w:t>animation</w:t>
+            </w:r>
+            <w:proofErr w:type="spellEnd"/>
           </w:p>
         </w:tc>
         <w:tc>
@@ -3628,7 +3957,21 @@
               <w:rPr>
                 <w:b/>
               </w:rPr>
-              <w:t>Minstens 3 stukjes jQuery-code</w:t>
+              <w:t xml:space="preserve">Minstens 3 stukjes </w:t>
+            </w:r>
+            <w:proofErr w:type="spellStart"/>
+            <w:r>
+              <w:rPr>
+                <w:b/>
+              </w:rPr>
+              <w:t>jQuery</w:t>
+            </w:r>
+            <w:proofErr w:type="spellEnd"/>
+            <w:r>
+              <w:rPr>
+                <w:b/>
+              </w:rPr>
+              <w:t>-code</w:t>
             </w:r>
           </w:p>
         </w:tc>
@@ -3711,11 +4054,11 @@
       <w:pPr>
         <w:pStyle w:val="Kop2"/>
       </w:pPr>
-      <w:bookmarkStart w:id="19" w:name="_Toc452031173"/>
+      <w:bookmarkStart w:id="18" w:name="_Toc452031173"/>
       <w:r>
         <w:t>Marijke</w:t>
       </w:r>
-      <w:bookmarkEnd w:id="19"/>
+      <w:bookmarkEnd w:id="18"/>
     </w:p>
     <w:tbl>
       <w:tblPr>
@@ -3828,8 +4171,16 @@
               <w:rPr>
                 <w:b/>
               </w:rPr>
-              <w:t>CSS3 transform</w:t>
-            </w:r>
+              <w:t xml:space="preserve">CSS3 </w:t>
+            </w:r>
+            <w:proofErr w:type="spellStart"/>
+            <w:r>
+              <w:rPr>
+                <w:b/>
+              </w:rPr>
+              <w:t>transform</w:t>
+            </w:r>
+            <w:proofErr w:type="spellEnd"/>
           </w:p>
         </w:tc>
         <w:tc>
@@ -3841,7 +4192,15 @@
               <w:spacing w:after="0" w:line="276" w:lineRule="auto"/>
             </w:pPr>
             <w:r>
-              <w:t>Op onePage, de knop “meer”</w:t>
+              <w:t xml:space="preserve">Op </w:t>
+            </w:r>
+            <w:proofErr w:type="spellStart"/>
+            <w:r>
+              <w:t>onePage</w:t>
+            </w:r>
+            <w:proofErr w:type="spellEnd"/>
+            <w:r>
+              <w:t>, de knop “meer”</w:t>
             </w:r>
           </w:p>
         </w:tc>
@@ -3865,8 +4224,16 @@
               <w:rPr>
                 <w:b/>
               </w:rPr>
-              <w:t>CSS3 transition</w:t>
-            </w:r>
+              <w:t xml:space="preserve">CSS3 </w:t>
+            </w:r>
+            <w:proofErr w:type="spellStart"/>
+            <w:r>
+              <w:rPr>
+                <w:b/>
+              </w:rPr>
+              <w:t>transition</w:t>
+            </w:r>
+            <w:proofErr w:type="spellEnd"/>
           </w:p>
         </w:tc>
         <w:tc>
@@ -3878,7 +4245,15 @@
               <w:spacing w:after="0" w:line="276" w:lineRule="auto"/>
             </w:pPr>
             <w:r>
-              <w:t>Op onePage, de knop “meer”</w:t>
+              <w:t xml:space="preserve">Op </w:t>
+            </w:r>
+            <w:proofErr w:type="spellStart"/>
+            <w:r>
+              <w:t>onePage</w:t>
+            </w:r>
+            <w:proofErr w:type="spellEnd"/>
+            <w:r>
+              <w:t>, de knop “meer”</w:t>
             </w:r>
           </w:p>
         </w:tc>
@@ -3902,8 +4277,16 @@
               <w:rPr>
                 <w:b/>
               </w:rPr>
-              <w:t>CSS3 animation</w:t>
-            </w:r>
+              <w:t xml:space="preserve">CSS3 </w:t>
+            </w:r>
+            <w:proofErr w:type="spellStart"/>
+            <w:r>
+              <w:rPr>
+                <w:b/>
+              </w:rPr>
+              <w:t>animation</w:t>
+            </w:r>
+            <w:proofErr w:type="spellEnd"/>
           </w:p>
         </w:tc>
         <w:tc>
@@ -3915,7 +4298,15 @@
               <w:spacing w:after="0" w:line="276" w:lineRule="auto"/>
             </w:pPr>
             <w:r>
-              <w:t>Op de pagina “voeding”. De cupcake die in een wortel verandert</w:t>
+              <w:t xml:space="preserve">Op de pagina “voeding”. De </w:t>
+            </w:r>
+            <w:proofErr w:type="spellStart"/>
+            <w:r>
+              <w:t>cupcake</w:t>
+            </w:r>
+            <w:proofErr w:type="spellEnd"/>
+            <w:r>
+              <w:t xml:space="preserve"> die in een wortel verandert</w:t>
             </w:r>
           </w:p>
         </w:tc>
@@ -3952,7 +4343,15 @@
               <w:spacing w:after="0" w:line="276" w:lineRule="auto"/>
             </w:pPr>
             <w:r>
-              <w:t>Op de pagina “hoe beginnen met fitnessen”, de video waar wordt uitgelegd hoe je een sit-up kan doen.</w:t>
+              <w:t xml:space="preserve">Op de pagina “hoe beginnen met fitnessen”, de video waar wordt uitgelegd hoe je een </w:t>
+            </w:r>
+            <w:proofErr w:type="spellStart"/>
+            <w:r>
+              <w:t>sit</w:t>
+            </w:r>
+            <w:proofErr w:type="spellEnd"/>
+            <w:r>
+              <w:t>-up kan doen.</w:t>
             </w:r>
           </w:p>
         </w:tc>
@@ -4026,7 +4425,15 @@
               <w:spacing w:after="0" w:line="276" w:lineRule="auto"/>
             </w:pPr>
             <w:r>
-              <w:t>Op de php pagina nadat een bericht werd verstuurd</w:t>
+              <w:t xml:space="preserve">Op de </w:t>
+            </w:r>
+            <w:proofErr w:type="spellStart"/>
+            <w:r>
+              <w:t>php</w:t>
+            </w:r>
+            <w:proofErr w:type="spellEnd"/>
+            <w:r>
+              <w:t xml:space="preserve"> pagina nadat een bericht werd verstuurd</w:t>
             </w:r>
           </w:p>
         </w:tc>
@@ -4087,7 +4494,21 @@
               <w:rPr>
                 <w:b/>
               </w:rPr>
-              <w:t>Minstens 3 stukjes jQuery-code</w:t>
+              <w:t xml:space="preserve">Minstens 3 stukjes </w:t>
+            </w:r>
+            <w:proofErr w:type="spellStart"/>
+            <w:r>
+              <w:rPr>
+                <w:b/>
+              </w:rPr>
+              <w:t>jQuery</w:t>
+            </w:r>
+            <w:proofErr w:type="spellEnd"/>
+            <w:r>
+              <w:rPr>
+                <w:b/>
+              </w:rPr>
+              <w:t>-code</w:t>
             </w:r>
           </w:p>
         </w:tc>
@@ -4130,7 +4551,15 @@
               </w:rPr>
             </w:pPr>
             <w:r>
-              <w:t>Mijn script van de video op pagina hoe starten kan laten zien worden en verborgen met 1 knop (ook het canvas is met JQuery voor verbergen en tonen van het canvas maar dan in twee knoppen)</w:t>
+              <w:t xml:space="preserve">Mijn script van de video op pagina hoe starten kan laten zien worden en verborgen met 1 knop (ook het canvas is met </w:t>
+            </w:r>
+            <w:proofErr w:type="spellStart"/>
+            <w:r>
+              <w:t>JQuery</w:t>
+            </w:r>
+            <w:proofErr w:type="spellEnd"/>
+            <w:r>
+              <w:t xml:space="preserve"> voor verbergen en tonen van het canvas maar dan in twee knoppen)</w:t>
             </w:r>
             <w:r>
               <w:t>.</w:t>
@@ -4261,11 +4690,11 @@
       <w:pPr>
         <w:pStyle w:val="Kop2"/>
       </w:pPr>
-      <w:bookmarkStart w:id="20" w:name="_Toc452031174"/>
+      <w:bookmarkStart w:id="19" w:name="_Toc452031174"/>
       <w:r>
         <w:t>Vincent</w:t>
       </w:r>
-      <w:bookmarkEnd w:id="20"/>
+      <w:bookmarkEnd w:id="19"/>
     </w:p>
     <w:tbl>
       <w:tblPr>
@@ -4347,8 +4776,16 @@
               <w:rPr>
                 <w:color w:val="000000"/>
               </w:rPr>
-              <w:t>CSS3 transform</w:t>
-            </w:r>
+              <w:t xml:space="preserve">CSS3 </w:t>
+            </w:r>
+            <w:proofErr w:type="spellStart"/>
+            <w:r>
+              <w:rPr>
+                <w:color w:val="000000"/>
+              </w:rPr>
+              <w:t>transform</w:t>
+            </w:r>
+            <w:proofErr w:type="spellEnd"/>
           </w:p>
         </w:tc>
         <w:tc>
@@ -4367,7 +4804,21 @@
               <w:rPr>
                 <w:color w:val="000000"/>
               </w:rPr>
-              <w:t>Op de 403 pagina in de animatie. Via de css3 transform heb ik de grootte van de verschillende donuts aangepast.</w:t>
+              <w:t xml:space="preserve">Op de 403 pagina in de animatie. Via de css3 </w:t>
+            </w:r>
+            <w:proofErr w:type="spellStart"/>
+            <w:r>
+              <w:rPr>
+                <w:color w:val="000000"/>
+              </w:rPr>
+              <w:t>transform</w:t>
+            </w:r>
+            <w:proofErr w:type="spellEnd"/>
+            <w:r>
+              <w:rPr>
+                <w:color w:val="000000"/>
+              </w:rPr>
+              <w:t xml:space="preserve"> heb ik de grootte van de verschillende donuts aangepast.</w:t>
             </w:r>
           </w:p>
         </w:tc>
@@ -4382,8 +4833,16 @@
               <w:rPr>
                 <w:color w:val="000000"/>
               </w:rPr>
-              <w:t>CSS3 transition</w:t>
-            </w:r>
+              <w:t xml:space="preserve">CSS3 </w:t>
+            </w:r>
+            <w:proofErr w:type="spellStart"/>
+            <w:r>
+              <w:rPr>
+                <w:color w:val="000000"/>
+              </w:rPr>
+              <w:t>transition</w:t>
+            </w:r>
+            <w:proofErr w:type="spellEnd"/>
           </w:p>
         </w:tc>
         <w:tc>
@@ -4402,7 +4861,21 @@
               <w:rPr>
                 <w:color w:val="000000"/>
               </w:rPr>
-              <w:t>Op de pagina materiaal op de knop wissen bij het canvas. Deze knop veranderd van grootte en kleur wanneer men erop hovert.</w:t>
+              <w:t xml:space="preserve">Op de pagina materiaal op de knop wissen bij het canvas. Deze knop veranderd van grootte en kleur wanneer men erop </w:t>
+            </w:r>
+            <w:proofErr w:type="spellStart"/>
+            <w:r>
+              <w:rPr>
+                <w:color w:val="000000"/>
+              </w:rPr>
+              <w:t>hovert</w:t>
+            </w:r>
+            <w:proofErr w:type="spellEnd"/>
+            <w:r>
+              <w:rPr>
+                <w:color w:val="000000"/>
+              </w:rPr>
+              <w:t>.</w:t>
             </w:r>
           </w:p>
         </w:tc>
@@ -4417,8 +4890,16 @@
               <w:rPr>
                 <w:color w:val="000000"/>
               </w:rPr>
-              <w:t>CSS3 animation</w:t>
-            </w:r>
+              <w:t xml:space="preserve">CSS3 </w:t>
+            </w:r>
+            <w:proofErr w:type="spellStart"/>
+            <w:r>
+              <w:rPr>
+                <w:color w:val="000000"/>
+              </w:rPr>
+              <w:t>animation</w:t>
+            </w:r>
+            <w:proofErr w:type="spellEnd"/>
           </w:p>
         </w:tc>
         <w:tc>
@@ -4577,7 +5058,21 @@
               <w:rPr>
                 <w:color w:val="000000"/>
               </w:rPr>
-              <w:t xml:space="preserve">In het canvas op de pagina materiaal. Via een for-lus worden de halters meerdere keren getekend. </w:t>
+              <w:t xml:space="preserve">In het canvas op de pagina materiaal. Via een </w:t>
+            </w:r>
+            <w:proofErr w:type="spellStart"/>
+            <w:r>
+              <w:rPr>
+                <w:color w:val="000000"/>
+              </w:rPr>
+              <w:t>for</w:t>
+            </w:r>
+            <w:proofErr w:type="spellEnd"/>
+            <w:r>
+              <w:rPr>
+                <w:color w:val="000000"/>
+              </w:rPr>
+              <w:t xml:space="preserve">-lus worden de halters meerdere keren getekend. </w:t>
             </w:r>
           </w:p>
         </w:tc>
@@ -4592,7 +5087,21 @@
               <w:rPr>
                 <w:color w:val="000000"/>
               </w:rPr>
-              <w:t>Minstens 3 stukjes jQuery-code</w:t>
+              <w:t xml:space="preserve">Minstens 3 stukjes </w:t>
+            </w:r>
+            <w:proofErr w:type="spellStart"/>
+            <w:r>
+              <w:rPr>
+                <w:color w:val="000000"/>
+              </w:rPr>
+              <w:t>jQuery</w:t>
+            </w:r>
+            <w:proofErr w:type="spellEnd"/>
+            <w:r>
+              <w:rPr>
+                <w:color w:val="000000"/>
+              </w:rPr>
+              <w:t>-code</w:t>
             </w:r>
           </w:p>
         </w:tc>
@@ -4635,7 +5144,49 @@
               <w:rPr>
                 <w:color w:val="000000"/>
               </w:rPr>
-              <w:t>De scroll up animatie als men op de naar boven klikt in de footer: op alle paginas.</w:t>
+              <w:t xml:space="preserve">De </w:t>
+            </w:r>
+            <w:proofErr w:type="spellStart"/>
+            <w:r>
+              <w:rPr>
+                <w:color w:val="000000"/>
+              </w:rPr>
+              <w:t>scroll</w:t>
+            </w:r>
+            <w:proofErr w:type="spellEnd"/>
+            <w:r>
+              <w:rPr>
+                <w:color w:val="000000"/>
+              </w:rPr>
+              <w:t xml:space="preserve"> up animatie als men op de naar boven klikt in de </w:t>
+            </w:r>
+            <w:proofErr w:type="spellStart"/>
+            <w:r>
+              <w:rPr>
+                <w:color w:val="000000"/>
+              </w:rPr>
+              <w:t>footer</w:t>
+            </w:r>
+            <w:proofErr w:type="spellEnd"/>
+            <w:r>
+              <w:rPr>
+                <w:color w:val="000000"/>
+              </w:rPr>
+              <w:t xml:space="preserve">: op alle </w:t>
+            </w:r>
+            <w:proofErr w:type="spellStart"/>
+            <w:r>
+              <w:rPr>
+                <w:color w:val="000000"/>
+              </w:rPr>
+              <w:t>paginas</w:t>
+            </w:r>
+            <w:proofErr w:type="spellEnd"/>
+            <w:r>
+              <w:rPr>
+                <w:color w:val="000000"/>
+              </w:rPr>
+              <w:t>.</w:t>
             </w:r>
           </w:p>
           <w:p>
@@ -4724,7 +5275,21 @@
               <w:rPr>
                 <w:color w:val="000000"/>
               </w:rPr>
-              <w:t>Op de pagina materiaal: de afbeelding krijgt een eigen boingInUP animatie;</w:t>
+              <w:t xml:space="preserve">Op de pagina materiaal: de afbeelding krijgt een eigen </w:t>
+            </w:r>
+            <w:proofErr w:type="spellStart"/>
+            <w:r>
+              <w:rPr>
+                <w:color w:val="000000"/>
+              </w:rPr>
+              <w:t>boingInUP</w:t>
+            </w:r>
+            <w:proofErr w:type="spellEnd"/>
+            <w:r>
+              <w:rPr>
+                <w:color w:val="000000"/>
+              </w:rPr>
+              <w:t xml:space="preserve"> animatie;</w:t>
             </w:r>
           </w:p>
         </w:tc>
@@ -4736,22 +5301,54 @@
       <w:pPr>
         <w:pStyle w:val="Kop1"/>
       </w:pPr>
-      <w:bookmarkStart w:id="21" w:name="_Toc452031175"/>
+      <w:bookmarkStart w:id="20" w:name="_Toc452031175"/>
       <w:r>
         <w:lastRenderedPageBreak/>
         <w:t>Besluit</w:t>
+      </w:r>
+      <w:bookmarkEnd w:id="20"/>
+    </w:p>
+    <w:p>
+      <w:pPr>
+        <w:pStyle w:val="Kop2"/>
+      </w:pPr>
+      <w:bookmarkStart w:id="21" w:name="_Toc452031176"/>
+      <w:r>
+        <w:t>Terugblik op “Webdesign met HTML5” met Bootstrap Sass-project</w:t>
       </w:r>
       <w:bookmarkEnd w:id="21"/>
     </w:p>
     <w:p>
-      <w:pPr>
-        <w:pStyle w:val="Kop2"/>
-      </w:pPr>
-      <w:bookmarkStart w:id="22" w:name="_Toc452031176"/>
-      <w:r>
-        <w:t>Terugblik op “Webdesign met HTML5” met Bootstrap Sass-project</w:t>
-      </w:r>
+      <w:r>
+        <w:t xml:space="preserve">We hebben heel wat geleerd in het vak webdesign met html5. We hebben ontdekt hoeveel mogelijkheden er zijn in html5 en css3, zeker als je dit combineert met de opties die </w:t>
+      </w:r>
+      <w:proofErr w:type="spellStart"/>
+      <w:r>
+        <w:t>jquery</w:t>
+      </w:r>
+      <w:proofErr w:type="spellEnd"/>
+      <w:r>
+        <w:t xml:space="preserve"> biedt. We kunnen met deze kennis al een mooi project opbouwen waar we toch al trots op kunnen zijn.</w:t>
+      </w:r>
+      <w:r>
+        <w:t xml:space="preserve"> De lessen Html5 waren ook interessant en vlot gegeven. We vonden ze een fijne ervaring.</w:t>
+      </w:r>
+      <w:bookmarkStart w:id="22" w:name="_GoBack"/>
       <w:bookmarkEnd w:id="22"/>
+      <w:r>
+        <w:t xml:space="preserve"> </w:t>
+      </w:r>
+      <w:r>
+        <w:t xml:space="preserve">Het echter wel jammer dat het eindproject zoveel verplichte elementen moest bevatten, die soms naar onze mening een negatieve invloed kunnen hebben op een site. Denk hierbij bijvoorbeeld aan de animaties én de </w:t>
+      </w:r>
+      <w:proofErr w:type="spellStart"/>
+      <w:r>
+        <w:t>jquery</w:t>
+      </w:r>
+      <w:proofErr w:type="spellEnd"/>
+      <w:r>
+        <w:t xml:space="preserve"> én het canvas. </w:t>
+      </w:r>
     </w:p>
     <w:p>
       <w:pPr>
@@ -4994,7 +5591,7 @@
         <w:sz w:val="16"/>
         <w:szCs w:val="16"/>
       </w:rPr>
-      <w:t>8</w:t>
+      <w:t>11</w:t>
     </w:r>
     <w:r>
       <w:rPr>
@@ -8594,7 +9191,7 @@
 </file>
 
 <file path=customXml/itemProps1.xml><?xml version="1.0" encoding="utf-8"?>
-<ds:datastoreItem xmlns:ds="http://schemas.openxmlformats.org/officeDocument/2006/customXml" ds:itemID="{0A123F34-871C-454F-B560-F5DC1194B2CA}">
+<ds:datastoreItem xmlns:ds="http://schemas.openxmlformats.org/officeDocument/2006/customXml" ds:itemID="{2D164C7B-3DBF-4D63-B98B-810B0BC64DA8}">
   <ds:schemaRefs>
     <ds:schemaRef ds:uri="http://schemas.openxmlformats.org/officeDocument/2006/bibliography"/>
   </ds:schemaRefs>

</xml_diff>

<commit_message>
documentatie aanvullen en nalezen
</commit_message>
<xml_diff>
--- a/Uploads en werk bestanden/verslag-bootstrap-vimani.docx
+++ b/Uploads en werk bestanden/verslag-bootstrap-vimani.docx
@@ -1,6 +1,6 @@
 
 <file path=word/document.xml><?xml version="1.0" encoding="utf-8"?>
-<w:document xmlns:wpc="http://schemas.microsoft.com/office/word/2010/wordprocessingCanvas" xmlns:cx="http://schemas.microsoft.com/office/drawing/2014/chartex" xmlns:cx1="http://schemas.microsoft.com/office/drawing/2015/9/8/chartex" xmlns:mc="http://schemas.openxmlformats.org/markup-compatibility/2006" xmlns:o="urn:schemas-microsoft-com:office:office" xmlns:r="http://schemas.openxmlformats.org/officeDocument/2006/relationships" xmlns:m="http://schemas.openxmlformats.org/officeDocument/2006/math" xmlns:v="urn:schemas-microsoft-com:vml" xmlns:wp14="http://schemas.microsoft.com/office/word/2010/wordprocessingDrawing" xmlns:wp="http://schemas.openxmlformats.org/drawingml/2006/wordprocessingDrawing" xmlns:w10="urn:schemas-microsoft-com:office:word" xmlns:w="http://schemas.openxmlformats.org/wordprocessingml/2006/main" xmlns:w14="http://schemas.microsoft.com/office/word/2010/wordml" xmlns:w15="http://schemas.microsoft.com/office/word/2012/wordml" xmlns:w16se="http://schemas.microsoft.com/office/word/2015/wordml/symex" xmlns:wpg="http://schemas.microsoft.com/office/word/2010/wordprocessingGroup" xmlns:wpi="http://schemas.microsoft.com/office/word/2010/wordprocessingInk" xmlns:wne="http://schemas.microsoft.com/office/word/2006/wordml" xmlns:wps="http://schemas.microsoft.com/office/word/2010/wordprocessingShape" mc:Ignorable="w14 w15 w16se wp14">
+<w:document xmlns:wpc="http://schemas.microsoft.com/office/word/2010/wordprocessingCanvas" xmlns:mc="http://schemas.openxmlformats.org/markup-compatibility/2006" xmlns:o="urn:schemas-microsoft-com:office:office" xmlns:r="http://schemas.openxmlformats.org/officeDocument/2006/relationships" xmlns:m="http://schemas.openxmlformats.org/officeDocument/2006/math" xmlns:v="urn:schemas-microsoft-com:vml" xmlns:wp14="http://schemas.microsoft.com/office/word/2010/wordprocessingDrawing" xmlns:wp="http://schemas.openxmlformats.org/drawingml/2006/wordprocessingDrawing" xmlns:w10="urn:schemas-microsoft-com:office:word" xmlns:w="http://schemas.openxmlformats.org/wordprocessingml/2006/main" xmlns:w14="http://schemas.microsoft.com/office/word/2010/wordml" xmlns:w15="http://schemas.microsoft.com/office/word/2012/wordml" xmlns:wpg="http://schemas.microsoft.com/office/word/2010/wordprocessingGroup" xmlns:wpi="http://schemas.microsoft.com/office/word/2010/wordprocessingInk" xmlns:wne="http://schemas.microsoft.com/office/word/2006/wordml" xmlns:wps="http://schemas.microsoft.com/office/word/2010/wordprocessingShape" mc:Ignorable="w14 w15 wp14">
   <w:body>
     <w:tbl>
       <w:tblPr>
@@ -79,17 +79,8 @@
                 <w:b w:val="0"/>
                 <w:szCs w:val="36"/>
               </w:rPr>
-              <w:t xml:space="preserve">Team </w:t>
-            </w:r>
-            <w:proofErr w:type="spellStart"/>
-            <w:r>
-              <w:rPr>
-                <w:b w:val="0"/>
-                <w:szCs w:val="36"/>
-              </w:rPr>
-              <w:t>Vimani</w:t>
-            </w:r>
-            <w:proofErr w:type="spellEnd"/>
+              <w:t>Team Vimani</w:t>
+            </w:r>
           </w:p>
         </w:tc>
       </w:tr>
@@ -139,27 +130,34 @@
                 <w:color w:val="F04C25"/>
                 <w:szCs w:val="18"/>
               </w:rPr>
-              <w:t xml:space="preserve">Nicky Van den </w:t>
-            </w:r>
-            <w:proofErr w:type="spellStart"/>
-            <w:r>
+              <w:t>Nicky Van den Brande</w:t>
+            </w:r>
+          </w:p>
+          <w:p>
+            <w:pPr>
+              <w:pStyle w:val="Cover-namen"/>
               <w:rPr>
                 <w:b/>
                 <w:color w:val="F04C25"/>
                 <w:szCs w:val="18"/>
               </w:rPr>
-              <w:t>Brande</w:t>
-            </w:r>
-            <w:proofErr w:type="spellEnd"/>
-          </w:p>
-          <w:p>
-            <w:pPr>
-              <w:pStyle w:val="Cover-namen"/>
+            </w:pPr>
+            <w:r>
               <w:rPr>
                 <w:b/>
                 <w:color w:val="F04C25"/>
                 <w:szCs w:val="18"/>
               </w:rPr>
+              <w:t>Vincent Oliviers</w:t>
+            </w:r>
+          </w:p>
+          <w:p>
+            <w:pPr>
+              <w:pStyle w:val="Cover-namen"/>
+              <w:rPr>
+                <w:color w:val="F04C25"/>
+                <w:szCs w:val="18"/>
+              </w:rPr>
             </w:pPr>
             <w:r>
               <w:rPr>
@@ -167,23 +165,6 @@
                 <w:color w:val="F04C25"/>
                 <w:szCs w:val="18"/>
               </w:rPr>
-              <w:t>Vincent Oliviers</w:t>
-            </w:r>
-          </w:p>
-          <w:p>
-            <w:pPr>
-              <w:pStyle w:val="Cover-namen"/>
-              <w:rPr>
-                <w:color w:val="F04C25"/>
-                <w:szCs w:val="18"/>
-              </w:rPr>
-            </w:pPr>
-            <w:r>
-              <w:rPr>
-                <w:b/>
-                <w:color w:val="F04C25"/>
-                <w:szCs w:val="18"/>
-              </w:rPr>
               <w:t>1ITF3</w:t>
             </w:r>
           </w:p>
@@ -212,16 +193,8 @@
               <w:rPr>
                 <w:lang w:val="nl-BE"/>
               </w:rPr>
-              <w:t xml:space="preserve">IT </w:t>
-            </w:r>
-            <w:proofErr w:type="spellStart"/>
-            <w:r>
-              <w:rPr>
-                <w:lang w:val="nl-BE"/>
-              </w:rPr>
-              <w:t>Factory</w:t>
-            </w:r>
-            <w:proofErr w:type="spellEnd"/>
+              <w:t>IT Factory</w:t>
+            </w:r>
           </w:p>
           <w:p>
             <w:pPr>
@@ -288,15 +261,7 @@
               <w:t xml:space="preserve">Campus </w:t>
             </w:r>
             <w:r>
-              <w:t xml:space="preserve">Geel, </w:t>
-            </w:r>
-            <w:proofErr w:type="spellStart"/>
-            <w:r>
-              <w:t>Kleinhoefstraat</w:t>
-            </w:r>
-            <w:proofErr w:type="spellEnd"/>
-            <w:r>
-              <w:t xml:space="preserve"> 4</w:t>
+              <w:t>Geel, Kleinhoefstraat 4</w:t>
             </w:r>
             <w:r>
               <w:t>, BE-</w:t>
@@ -312,7 +277,6 @@
       <w:r>
         <w:rPr>
           <w:noProof/>
-          <w:lang w:val="en-US" w:eastAsia="en-US"/>
         </w:rPr>
         <w:drawing>
           <wp:anchor distT="0" distB="0" distL="114300" distR="114300" simplePos="0" relativeHeight="251658240" behindDoc="1" locked="0" layoutInCell="0" allowOverlap="1" wp14:anchorId="7F238C26" wp14:editId="11C48D09">
@@ -2296,15 +2260,7 @@
         <w:t>r0374251.sinners.be/ROOT/</w:t>
       </w:r>
       <w:r>
-        <w:t xml:space="preserve">. Dit is de </w:t>
-      </w:r>
-      <w:proofErr w:type="spellStart"/>
-      <w:r>
-        <w:t>sinners</w:t>
-      </w:r>
-      <w:proofErr w:type="spellEnd"/>
-      <w:r>
-        <w:t xml:space="preserve"> pagina van Marijke. We hebben voor deze pagina gekozen omdat Marijke de </w:t>
+        <w:t xml:space="preserve">. Dit is de sinners pagina van Marijke. We hebben voor deze pagina gekozen omdat Marijke de </w:t>
       </w:r>
       <w:r>
         <w:t>leiding nam in de groep en daarom ook de eindverantwoordelijkheid op zich nam.</w:t>
@@ -2340,15 +2296,7 @@
         <w:t xml:space="preserve">Rood geeft natuurlijk het vurige aan dat nodig is bij fitness. Het is ook echt een actieve kleur, </w:t>
       </w:r>
       <w:r>
-        <w:t xml:space="preserve">je hartslag verhoogt en zet daarom aan om in actie te schieten. Dit is heel belangrijk voor onze site, daarom dat deze kleur ook werd geïntegreerd in de navigatiebalk waar die meteen zichtbaar is. Blauw hebben we onderaan in de </w:t>
-      </w:r>
-      <w:proofErr w:type="spellStart"/>
-      <w:r>
-        <w:t>footer</w:t>
-      </w:r>
-      <w:proofErr w:type="spellEnd"/>
-      <w:r>
-        <w:t xml:space="preserve"> geïmplementeerd, deze kleur geeft meer een mentaal gevoel van betrouwbaarheid en het is wereldwijd ook de meest geliefde kleur.</w:t>
+        <w:t>je hartslag verhoogt en zet daarom aan om in actie te schieten. Dit is heel belangrijk voor onze site, daarom dat deze kleur ook werd geïntegreerd in de navigatiebalk waar die meteen zichtbaar is. Blauw hebben we onderaan in de footer geïmplementeerd, deze kleur geeft meer een mentaal gevoel van betrouwbaarheid en het is wereldwijd ook de meest geliefde kleur.</w:t>
       </w:r>
     </w:p>
     <w:p>
@@ -2366,7 +2314,6 @@
         <w:rPr>
           <w:b/>
           <w:noProof/>
-          <w:lang w:val="en-US" w:eastAsia="en-US"/>
         </w:rPr>
         <w:drawing>
           <wp:inline distT="0" distB="0" distL="0" distR="0" wp14:anchorId="3C63563B" wp14:editId="49EFE59B">
@@ -2420,23 +2367,7 @@
     </w:p>
     <w:p>
       <w:r>
-        <w:t xml:space="preserve">Dit logo spreekt voor zich. Het is een halter met de letters die verwijzen naar Start </w:t>
-      </w:r>
-      <w:proofErr w:type="spellStart"/>
-      <w:r>
-        <w:t>to</w:t>
-      </w:r>
-      <w:proofErr w:type="spellEnd"/>
-      <w:r>
-        <w:t xml:space="preserve"> fitness op. Het is </w:t>
-      </w:r>
-      <w:proofErr w:type="spellStart"/>
-      <w:r>
-        <w:t>vectorieel</w:t>
-      </w:r>
-      <w:proofErr w:type="spellEnd"/>
-      <w:r>
-        <w:t xml:space="preserve"> opgemaakt dus het is duidelijk in alle formaten. </w:t>
+        <w:t xml:space="preserve">Dit logo spreekt voor zich. Het is een halter met de letters die verwijzen naar Start to fitness op. Het is vectorieel opgemaakt dus het is duidelijk in alle formaten. </w:t>
       </w:r>
       <w:r>
         <w:t xml:space="preserve">Het heeft de kleuren zwart en rood omdat dit kleuren zijn die geassocieerd worden met actie en helemaal passen in het thema van fitness. </w:t>
@@ -2463,23 +2394,7 @@
         <w:t>drie verschillende</w:t>
       </w:r>
       <w:r>
-        <w:t xml:space="preserve"> fonts gebruikt op onze pagina. Als eerste hebben we het lettertype “</w:t>
-      </w:r>
-      <w:proofErr w:type="spellStart"/>
-      <w:r>
-        <w:t>Lobster</w:t>
-      </w:r>
-      <w:proofErr w:type="spellEnd"/>
-      <w:r>
-        <w:t xml:space="preserve">” gebruikt voor onze titels. Op deze manier springen de titels er meer uit. Met </w:t>
-      </w:r>
-      <w:proofErr w:type="spellStart"/>
-      <w:r>
-        <w:t>Lobster</w:t>
-      </w:r>
-      <w:proofErr w:type="spellEnd"/>
-      <w:r>
-        <w:t xml:space="preserve"> blijven ze </w:t>
+        <w:t xml:space="preserve"> fonts gebruikt op onze pagina. Als eerste hebben we het lettertype “Lobster” gebruikt voor onze titels. Op deze manier springen de titels er meer uit. Met Lobster blijven ze </w:t>
       </w:r>
       <w:r>
         <w:t xml:space="preserve">ook </w:t>
@@ -2488,40 +2403,16 @@
         <w:t>duidelijk en storen ze ook niet, maar geven ze toch net dat tikkeltje meer aan de pagina. Dit helpt ook bij het uniform maken van de pagina’s, want elke pagina heeft vanboven een titel in dit lettertype staan.</w:t>
       </w:r>
       <w:r>
-        <w:t xml:space="preserve"> Als tweede font hebben we “</w:t>
-      </w:r>
-      <w:proofErr w:type="spellStart"/>
-      <w:r>
-        <w:t>Helvetica</w:t>
-      </w:r>
-      <w:proofErr w:type="spellEnd"/>
-      <w:r>
-        <w:t xml:space="preserve">” gebruikt. Dit lettertype hebben we op </w:t>
+        <w:t xml:space="preserve"> Als tweede font hebben we “Helvetica” gebruikt. Dit lettertype hebben we op </w:t>
       </w:r>
       <w:r>
         <w:t xml:space="preserve">al de </w:t>
       </w:r>
       <w:r>
-        <w:t xml:space="preserve">knoppen toegepast. Dit zorgt voor een uniforme opmaak. </w:t>
-      </w:r>
-      <w:proofErr w:type="spellStart"/>
-      <w:r>
-        <w:t>Helvetica</w:t>
-      </w:r>
-      <w:proofErr w:type="spellEnd"/>
-      <w:r>
-        <w:t xml:space="preserve"> is een mooi en strak lettertype en daarom leek dit een ideaal lettertype.</w:t>
-      </w:r>
-      <w:r>
-        <w:t xml:space="preserve"> Ten slotte kozen we voor </w:t>
-      </w:r>
-      <w:proofErr w:type="spellStart"/>
-      <w:r>
-        <w:t>Droid</w:t>
-      </w:r>
-      <w:proofErr w:type="spellEnd"/>
-      <w:r>
-        <w:t xml:space="preserve"> Sans als lettertype voor de gewone tekst. Het is een strak</w:t>
+        <w:t>knoppen toegepast. Dit zorgt voor een uniforme opmaak. Helvetica is een mooi en strak lettertype en daarom leek dit een ideaal lettertype.</w:t>
+      </w:r>
+      <w:r>
+        <w:t xml:space="preserve"> Ten slotte kozen we voor Droid Sans als lettertype voor de gewone tekst. Het is een strak</w:t>
       </w:r>
       <w:r>
         <w:t xml:space="preserve"> en modern</w:t>
@@ -2581,15 +2472,7 @@
     </w:p>
     <w:p>
       <w:r>
-        <w:t xml:space="preserve">We kozen voor </w:t>
-      </w:r>
-      <w:proofErr w:type="spellStart"/>
-      <w:r>
-        <w:t>Github</w:t>
-      </w:r>
-      <w:proofErr w:type="spellEnd"/>
-      <w:r>
-        <w:t xml:space="preserve"> omdat deze perfect is voor code schrijven. We hebben hier wel enkele problemen mee gehad in het begin, maar eens dat we er mee weg waren, ging dit heel erg goed. Zo bleven we op de hoogte van wie wat had gedaan en schreven we nooit dubbele code. V</w:t>
+        <w:t>We kozen voor Github omdat deze perfect is voor code schrijven. We hebben hier wel enkele problemen mee gehad in het begin, maar eens dat we er mee weg waren, ging dit heel erg goed. Zo bleven we op de hoogte van wie wat had gedaan en schreven we nooit dubbele code. V</w:t>
       </w:r>
       <w:r>
         <w:t>erder hielden we elkaar ook op F</w:t>
@@ -3248,7 +3131,13 @@
     </w:p>
     <w:p>
       <w:r>
-        <w:t xml:space="preserve">Een van de eerste dingen die je opmerkt als je onze site bezoekt is de animatie op de index pagina. Hier heeft Nicky lang aan gewerkt en veel moeite in gestoken. Hier is zijn we dan ook trots op. Als tweede is de video van Marijke op de pagina “hoe starten” een van onze grootste realisaties. Het was moelijker dan het leek om een ondertiteling te maken voor dit filmpje. Het heeft Marijke dan ook veel moeite gekost en daarom zijn we hier trots op. </w:t>
+        <w:t>Een van de eerste dingen die je opmerkt als je onze site bezoekt is de animatie op de index pagina. Hier heeft Nicky lang aan gewerkt e</w:t>
+      </w:r>
+      <w:r>
+        <w:t>n veel moeite in gestoken. Hier</w:t>
+      </w:r>
+      <w:r>
+        <w:t xml:space="preserve"> zijn we dan ook trots op. Als tweede is de video van Marijke op de pagina “hoe starten” een van onze grootste realisaties. Het was moelijker dan het leek om een ondertiteling te maken voor dit filmpje. Het heeft Marijke dan ook veel moeite gekost en daarom zijn we hier trots op. </w:t>
       </w:r>
       <w:r>
         <w:t xml:space="preserve">De laatste realisatie waar we trots op zijn is een onderdeel dat aanwezig is op alle pagina’s: </w:t>
@@ -3272,103 +3161,34 @@
     </w:p>
     <w:p>
       <w:r>
-        <w:t xml:space="preserve">Onze </w:t>
-      </w:r>
-      <w:proofErr w:type="spellStart"/>
-      <w:r>
-        <w:t>custom</w:t>
-      </w:r>
-      <w:proofErr w:type="spellEnd"/>
+        <w:t xml:space="preserve">Onze custom scss werd mee verwerkt in de bootstrap css, deze werd toegepast op al onze pagina’s. Verder hebben we voor </w:t>
+      </w:r>
+      <w:r>
+        <w:t>(s)</w:t>
+      </w:r>
+      <w:r>
+        <w:t>css die enkel van toepassing was op één pagina telkens een apart bestand gemaakt</w:t>
+      </w:r>
+      <w:r>
+        <w:t xml:space="preserve">. </w:t>
+      </w:r>
+      <w:r>
+        <w:t xml:space="preserve">Zo moet deze css niet met elke pagina worden mee geladen. Als we bijvoorbeeld de css van Nicky haar animatie op de inleidende pagina op elke pagina zouden linken, zou de laadtijd onnodig vertraagd worden. Moest dit project groter zijn, </w:t>
+      </w:r>
+      <w:r>
+        <w:t>zou dit ook belangrijker worden, nu zou de impact nog niet zo groot zijn.</w:t>
+      </w:r>
       <w:r>
         <w:t xml:space="preserve"> </w:t>
       </w:r>
-      <w:proofErr w:type="spellStart"/>
-      <w:r>
-        <w:t>scss</w:t>
-      </w:r>
-      <w:proofErr w:type="spellEnd"/>
-      <w:r>
-        <w:t xml:space="preserve"> werd mee verwerkt in de bootstrap </w:t>
-      </w:r>
-      <w:proofErr w:type="spellStart"/>
-      <w:r>
-        <w:t>css</w:t>
-      </w:r>
-      <w:proofErr w:type="spellEnd"/>
-      <w:r>
-        <w:t xml:space="preserve">, deze werd toegepast op al onze pagina’s. Verder hebben we voor </w:t>
-      </w:r>
-      <w:r>
-        <w:t>(s)</w:t>
-      </w:r>
-      <w:proofErr w:type="spellStart"/>
-      <w:r>
-        <w:t>css</w:t>
-      </w:r>
-      <w:proofErr w:type="spellEnd"/>
-      <w:r>
-        <w:t xml:space="preserve"> die enkel van toepassing was op één pagina telkens een apart bestand gemaakt</w:t>
-      </w:r>
-      <w:r>
-        <w:t xml:space="preserve">. </w:t>
-      </w:r>
-      <w:r>
-        <w:t xml:space="preserve">Zo moet deze </w:t>
-      </w:r>
-      <w:proofErr w:type="spellStart"/>
-      <w:r>
-        <w:t>css</w:t>
-      </w:r>
-      <w:proofErr w:type="spellEnd"/>
-      <w:r>
-        <w:t xml:space="preserve"> niet met elke pagina worden mee geladen. Als we bijvoorbeeld de </w:t>
-      </w:r>
-      <w:proofErr w:type="spellStart"/>
-      <w:r>
-        <w:t>css</w:t>
-      </w:r>
-      <w:proofErr w:type="spellEnd"/>
-      <w:r>
-        <w:t xml:space="preserve"> van Nicky haar animatie op de inleidende pagina op elke pagina zouden linken, zou de laadtijd onnodig vertraagd worden. Moest dit project groter zijn, </w:t>
-      </w:r>
-      <w:r>
-        <w:t>zou dit ook belangrijker worden, nu zou de impact nog niet zo groot zijn.</w:t>
-      </w:r>
-      <w:r>
-        <w:t xml:space="preserve"> </w:t>
-      </w:r>
-      <w:r>
-        <w:t xml:space="preserve">We gaven onze persoonlijke </w:t>
-      </w:r>
-      <w:proofErr w:type="spellStart"/>
-      <w:r>
-        <w:t>scss</w:t>
-      </w:r>
-      <w:proofErr w:type="spellEnd"/>
-      <w:r>
-        <w:t xml:space="preserve"> geen </w:t>
-      </w:r>
-      <w:proofErr w:type="spellStart"/>
-      <w:r>
-        <w:t>underscore</w:t>
-      </w:r>
-      <w:proofErr w:type="spellEnd"/>
-      <w:r>
-        <w:t xml:space="preserve"> </w:t>
+      <w:r>
+        <w:t xml:space="preserve">We gaven onze persoonlijke scss geen underscore </w:t>
       </w:r>
       <w:r>
         <w:t>zodat</w:t>
       </w:r>
       <w:r>
-        <w:t xml:space="preserve"> deze ook niet in de bootstrap </w:t>
-      </w:r>
-      <w:proofErr w:type="spellStart"/>
-      <w:r>
-        <w:t>css</w:t>
-      </w:r>
-      <w:proofErr w:type="spellEnd"/>
-      <w:r>
-        <w:t xml:space="preserve"> werden opgenomen. Zoals ze zien in onderstaande screenshot:</w:t>
+        <w:t xml:space="preserve"> deze ook niet in de bootstrap css werden opgenomen. Zoals ze zien in onderstaande screenshot:</w:t>
       </w:r>
     </w:p>
     <w:p>
@@ -3404,7 +3224,6 @@
       <w:r>
         <w:rPr>
           <w:noProof/>
-          <w:lang w:val="en-US" w:eastAsia="en-US"/>
         </w:rPr>
         <w:lastRenderedPageBreak/>
         <mc:AlternateContent>
@@ -3460,7 +3279,7 @@
               </wp:anchor>
             </w:drawing>
           </mc:Choice>
-          <mc:Fallback>
+          <mc:Fallback xmlns:w16se="http://schemas.microsoft.com/office/word/2015/wordml/symex" xmlns:cx1="http://schemas.microsoft.com/office/drawing/2015/9/8/chartex" xmlns:cx="http://schemas.microsoft.com/office/drawing/2014/chartex">
             <w:pict>
               <v:shapetype w14:anchorId="73C1994B" id="_x0000_t32" coordsize="21600,21600" o:spt="32" o:oned="t" path="m,l21600,21600e" filled="f">
                 <v:path arrowok="t" fillok="f" o:connecttype="none"/>
@@ -3476,7 +3295,6 @@
       <w:r>
         <w:rPr>
           <w:noProof/>
-          <w:lang w:val="en-US" w:eastAsia="en-US"/>
         </w:rPr>
         <w:drawing>
           <wp:inline distT="0" distB="0" distL="0" distR="0" wp14:anchorId="134852CA" wp14:editId="589CBCF0">
@@ -3517,30 +3335,13 @@
     </w:p>
     <w:p>
       <w:r>
-        <w:t xml:space="preserve">De </w:t>
-      </w:r>
-      <w:proofErr w:type="spellStart"/>
-      <w:r>
-        <w:t>scss</w:t>
-      </w:r>
-      <w:proofErr w:type="spellEnd"/>
-      <w:r>
-        <w:t xml:space="preserve"> en </w:t>
-      </w:r>
-      <w:proofErr w:type="spellStart"/>
-      <w:r>
-        <w:t>css</w:t>
-      </w:r>
-      <w:proofErr w:type="spellEnd"/>
-      <w:r>
-        <w:t xml:space="preserve"> stonden dus ook elk in een aparte map. Onze dikke vriend Koala hielp ons met het compileren van de files:</w:t>
+        <w:t>De scss en css stonden dus ook elk in een aparte map. Onze dikke vriend Koala hielp ons met het compileren van de files:</w:t>
       </w:r>
     </w:p>
     <w:p>
       <w:r>
         <w:rPr>
           <w:noProof/>
-          <w:lang w:val="en-US" w:eastAsia="en-US"/>
         </w:rPr>
         <w:drawing>
           <wp:inline distT="0" distB="0" distL="0" distR="0" wp14:anchorId="10092DD0" wp14:editId="4B2F4A3F">
@@ -3592,37 +3393,13 @@
     </w:p>
     <w:p>
       <w:r>
-        <w:t xml:space="preserve">We hebben in het begin de fout gemaakt om eerst in </w:t>
-      </w:r>
-      <w:proofErr w:type="spellStart"/>
-      <w:r>
-        <w:t>css</w:t>
-      </w:r>
-      <w:proofErr w:type="spellEnd"/>
-      <w:r>
-        <w:t xml:space="preserve"> te programmeren. Dit is geen goed idee aangezien</w:t>
-      </w:r>
-      <w:r>
-        <w:t xml:space="preserve"> Koala bij het syncen van </w:t>
-      </w:r>
-      <w:proofErr w:type="spellStart"/>
-      <w:r>
-        <w:t>G</w:t>
-      </w:r>
-      <w:r>
-        <w:t>ithub</w:t>
-      </w:r>
-      <w:proofErr w:type="spellEnd"/>
-      <w:r>
-        <w:t xml:space="preserve"> de (niet bijgewerkte) </w:t>
-      </w:r>
-      <w:proofErr w:type="spellStart"/>
-      <w:r>
-        <w:t>scss</w:t>
-      </w:r>
-      <w:proofErr w:type="spellEnd"/>
-      <w:r>
-        <w:t xml:space="preserve"> compil</w:t>
+        <w:t>We hebben in het begin de fout gemaakt om eerst in css te programmeren. Dit is geen goed idee aangezien</w:t>
+      </w:r>
+      <w:r>
+        <w:t xml:space="preserve"> Koala bij het syncen van G</w:t>
+      </w:r>
+      <w:r>
+        <w:t>ithub de (niet bijgewerkte) scss compil</w:t>
       </w:r>
       <w:r>
         <w:t>eert</w:t>
@@ -3634,42 +3411,10 @@
         <w:t xml:space="preserve">Dit hebben we op de harde manier mogen ondervinden. </w:t>
       </w:r>
       <w:r>
-        <w:t xml:space="preserve">Ook vraagt </w:t>
-      </w:r>
-      <w:proofErr w:type="spellStart"/>
-      <w:r>
-        <w:t>scss</w:t>
-      </w:r>
-      <w:proofErr w:type="spellEnd"/>
-      <w:r>
-        <w:t xml:space="preserve"> een zekere aanpassing tijdens het schrijven ervan maar eens je er aan gewend bent werkt </w:t>
-      </w:r>
-      <w:proofErr w:type="spellStart"/>
-      <w:r>
-        <w:t>scss</w:t>
-      </w:r>
-      <w:proofErr w:type="spellEnd"/>
-      <w:r>
-        <w:t xml:space="preserve"> wel sneller en efficiënter dan </w:t>
-      </w:r>
-      <w:proofErr w:type="spellStart"/>
-      <w:r>
-        <w:t>css</w:t>
-      </w:r>
-      <w:proofErr w:type="spellEnd"/>
-      <w:r>
-        <w:t>. We zouden de volgende keer dus zeker va</w:t>
-      </w:r>
-      <w:r>
-        <w:t xml:space="preserve">naf het begin in </w:t>
-      </w:r>
-      <w:proofErr w:type="spellStart"/>
-      <w:r>
-        <w:t>scss</w:t>
-      </w:r>
-      <w:proofErr w:type="spellEnd"/>
-      <w:r>
-        <w:t xml:space="preserve"> schrijven, nu we er meer vertrouwd mee zijn.</w:t>
+        <w:t>Ook vraagt scss een zekere aanpassing tijdens het schrijven ervan maar eens je er aan gewend bent werkt scss wel sneller en efficiënter dan css. We zouden de volgende keer dus zeker va</w:t>
+      </w:r>
+      <w:r>
+        <w:t>naf het begin in scss schrijven, nu we er meer vertrouwd mee zijn.</w:t>
       </w:r>
       <w:r>
         <w:t xml:space="preserve"> </w:t>
@@ -3677,34 +3422,10 @@
     </w:p>
     <w:p>
       <w:r>
-        <w:t xml:space="preserve">Nu hadden we één persoon die de </w:t>
-      </w:r>
-      <w:proofErr w:type="spellStart"/>
-      <w:r>
-        <w:t>to</w:t>
-      </w:r>
-      <w:proofErr w:type="spellEnd"/>
-      <w:r>
-        <w:t xml:space="preserve"> do lijst bij de hand had. Dit was niet zo handig want zo had niet iedereen altijd een idee wat er gedaan moest worden. Maar we vonden niet echt een goede manier om </w:t>
-      </w:r>
-      <w:r>
-        <w:t xml:space="preserve">een gezamenlijke </w:t>
-      </w:r>
-      <w:proofErr w:type="spellStart"/>
-      <w:r>
-        <w:t>to</w:t>
-      </w:r>
-      <w:proofErr w:type="spellEnd"/>
-      <w:r>
-        <w:t xml:space="preserve"> do lijst op te stellen die dynamisch en te sharen was. Pas in de laatste week, hadden we van een klasgenoot gehoord dat </w:t>
-      </w:r>
-      <w:proofErr w:type="spellStart"/>
-      <w:r>
-        <w:t>Github</w:t>
-      </w:r>
-      <w:proofErr w:type="spellEnd"/>
-      <w:r>
-        <w:t xml:space="preserve"> hier blijkbaar een toepassing voor heeft. Dit hadden we natuurlijk goed kunnen gebruiken. Het zou daarom zeker iets zijn dat we de volgende keer anders zouden doen.</w:t>
+        <w:t xml:space="preserve">Nu hadden we één persoon die de to do lijst bij de hand had. Dit was niet zo handig want zo had niet iedereen altijd een idee wat er gedaan moest worden. Maar we vonden niet echt een goede manier om </w:t>
+      </w:r>
+      <w:r>
+        <w:t>een gezamenlijke to do lijst op te stellen die dynamisch en te sharen was. Pas in de laatste week, hadden we van een klasgenoot gehoord dat Github hier blijkbaar een toepassing voor heeft. Dit hadden we natuurlijk goed kunnen gebruiken. Het zou daarom zeker iets zijn dat we de volgende keer anders zouden doen.</w:t>
       </w:r>
     </w:p>
     <w:p/>
@@ -3732,51 +3453,19 @@
     </w:p>
     <w:p>
       <w:r>
-        <w:t>Waar de start-</w:t>
-      </w:r>
-      <w:proofErr w:type="spellStart"/>
-      <w:r>
-        <w:t>torun</w:t>
-      </w:r>
-      <w:proofErr w:type="spellEnd"/>
-      <w:r>
-        <w:t xml:space="preserve"> site de mist in ging met het schrijven van de tekst in één blok, hebben wij onze te</w:t>
+        <w:t>Waar de start-torun site de mist in ging met het schrijven van de tekst in één blok, hebben wij onze te</w:t>
       </w:r>
       <w:r>
         <w:t>kst opgesplitst in meerdere kol</w:t>
       </w:r>
       <w:r>
-        <w:t>ommen. Op deze manier is onze tekst makkelijker te lezen dan die van start-</w:t>
-      </w:r>
-      <w:proofErr w:type="spellStart"/>
-      <w:r>
-        <w:t>torun</w:t>
-      </w:r>
-      <w:proofErr w:type="spellEnd"/>
-      <w:r>
-        <w:t xml:space="preserve">. </w:t>
+        <w:t xml:space="preserve">ommen. Op deze manier is onze tekst makkelijker te lezen dan die van start-torun. </w:t>
       </w:r>
       <w:r>
         <w:t>Verder</w:t>
       </w:r>
       <w:r>
-        <w:t xml:space="preserve"> hebben we geen reclame die onze pagina(-</w:t>
-      </w:r>
-      <w:proofErr w:type="spellStart"/>
-      <w:r>
-        <w:t>layout</w:t>
-      </w:r>
-      <w:proofErr w:type="spellEnd"/>
-      <w:r>
-        <w:t>) doorbreekt. We hebben ook een manier voorzien om van onder aan onze pagina terug naar boven te navigeren. Dit miste de start-</w:t>
-      </w:r>
-      <w:proofErr w:type="spellStart"/>
-      <w:r>
-        <w:t>torun</w:t>
-      </w:r>
-      <w:proofErr w:type="spellEnd"/>
-      <w:r>
-        <w:t xml:space="preserve"> site ook.</w:t>
+        <w:t xml:space="preserve"> hebben we geen reclame die onze pagina(-layout) doorbreekt. We hebben ook een manier voorzien om van onder aan onze pagina terug naar boven te navigeren. Dit miste de start-torun site ook.</w:t>
       </w:r>
       <w:r>
         <w:t xml:space="preserve"> Onze linken zijn ook duidelijker aangegeven doordat elke link zowel een andere kleur heeft als onderlijnd is.</w:t>
@@ -3785,26 +3474,10 @@
         <w:t xml:space="preserve"> Op deze manier is het voor mensen die kleurenblind zijn duidelijk dat het een link is. Alle linken hebben tevens een zinvolle naam, zo is het voor mensen met een reader duidelijk waar de link naar verwijst.</w:t>
       </w:r>
       <w:r>
-        <w:t xml:space="preserve"> Onze alt tags zijn tevens toegankelijker dan de alt tags van de start-</w:t>
-      </w:r>
-      <w:proofErr w:type="spellStart"/>
-      <w:r>
-        <w:t>torun</w:t>
-      </w:r>
-      <w:proofErr w:type="spellEnd"/>
-      <w:r>
-        <w:t xml:space="preserve"> site, ze hebben duidelijke benamingen van wat er</w:t>
-      </w:r>
-      <w:r>
-        <w:t xml:space="preserve"> op de foto te zien is en er werden ook </w:t>
-      </w:r>
-      <w:proofErr w:type="spellStart"/>
-      <w:r>
-        <w:t>title</w:t>
-      </w:r>
-      <w:proofErr w:type="spellEnd"/>
-      <w:r>
-        <w:t xml:space="preserve"> tags voorzien. </w:t>
+        <w:t xml:space="preserve"> Onze alt tags zijn tevens toegankelijker dan de alt tags van de start-torun site, ze hebben duidelijke benamingen van wat er</w:t>
+      </w:r>
+      <w:r>
+        <w:t xml:space="preserve"> op de foto te zien is en er werden ook title tags voorzien. </w:t>
       </w:r>
     </w:p>
     <w:p>
@@ -3910,6 +3583,9 @@
             <w:pPr>
               <w:spacing w:after="0" w:line="276" w:lineRule="auto"/>
             </w:pPr>
+            <w:r>
+              <w:t>Elke pagina van ons project gebruikt breekpunten, evenals de 404 en 403 pagina’s</w:t>
+            </w:r>
           </w:p>
         </w:tc>
       </w:tr>
@@ -3929,16 +3605,8 @@
               <w:rPr>
                 <w:b/>
               </w:rPr>
-              <w:t xml:space="preserve">CSS3 </w:t>
-            </w:r>
-            <w:proofErr w:type="spellStart"/>
-            <w:r>
-              <w:rPr>
-                <w:b/>
-              </w:rPr>
-              <w:t>transform</w:t>
-            </w:r>
-            <w:proofErr w:type="spellEnd"/>
+              <w:t>CSS3 transform</w:t>
+            </w:r>
           </w:p>
         </w:tc>
         <w:tc>
@@ -3949,6 +3617,9 @@
             <w:pPr>
               <w:spacing w:after="0" w:line="276" w:lineRule="auto"/>
             </w:pPr>
+            <w:r>
+              <w:t>In de animatie, voor het bewegen van alle elementen.</w:t>
+            </w:r>
           </w:p>
         </w:tc>
       </w:tr>
@@ -3968,16 +3639,8 @@
               <w:rPr>
                 <w:b/>
               </w:rPr>
-              <w:t xml:space="preserve">CSS3 </w:t>
-            </w:r>
-            <w:proofErr w:type="spellStart"/>
-            <w:r>
-              <w:rPr>
-                <w:b/>
-              </w:rPr>
-              <w:t>transition</w:t>
-            </w:r>
-            <w:proofErr w:type="spellEnd"/>
+              <w:t>CSS3 transition</w:t>
+            </w:r>
           </w:p>
         </w:tc>
         <w:tc>
@@ -3988,6 +3651,9 @@
             <w:pPr>
               <w:spacing w:after="0" w:line="276" w:lineRule="auto"/>
             </w:pPr>
+            <w:r>
+              <w:t>Op de pagina “voeding”, de nummer 1 van de zondigen top 10</w:t>
+            </w:r>
           </w:p>
         </w:tc>
       </w:tr>
@@ -4007,16 +3673,8 @@
               <w:rPr>
                 <w:b/>
               </w:rPr>
-              <w:t xml:space="preserve">CSS3 </w:t>
-            </w:r>
-            <w:proofErr w:type="spellStart"/>
-            <w:r>
-              <w:rPr>
-                <w:b/>
-              </w:rPr>
-              <w:t>animation</w:t>
-            </w:r>
-            <w:proofErr w:type="spellEnd"/>
+              <w:t>CSS3 animation</w:t>
+            </w:r>
           </w:p>
         </w:tc>
         <w:tc>
@@ -4027,6 +3685,9 @@
             <w:pPr>
               <w:spacing w:after="0" w:line="276" w:lineRule="auto"/>
             </w:pPr>
+            <w:r>
+              <w:t>Op de “index” pagina, de animatie getoond van een hamburger die een mannetje achtervolgd.</w:t>
+            </w:r>
           </w:p>
         </w:tc>
       </w:tr>
@@ -4058,6 +3719,9 @@
             <w:pPr>
               <w:spacing w:after="0" w:line="276" w:lineRule="auto"/>
             </w:pPr>
+            <w:r>
+              <w:t>Op de pagina “waar”, daar wordt een filmpje getoond van 2 oefeningen.</w:t>
+            </w:r>
           </w:p>
         </w:tc>
       </w:tr>
@@ -4089,6 +3753,9 @@
             <w:pPr>
               <w:spacing w:after="0" w:line="276" w:lineRule="auto"/>
             </w:pPr>
+            <w:r>
+              <w:t>Op de pagina “waar”, transcriptie wordt getoond na het drukken op de knop.</w:t>
+            </w:r>
           </w:p>
         </w:tc>
       </w:tr>
@@ -4120,6 +3787,9 @@
             <w:pPr>
               <w:spacing w:after="0" w:line="276" w:lineRule="auto"/>
             </w:pPr>
+            <w:r>
+              <w:t>Hierin wordt de transcriptie getoond.</w:t>
+            </w:r>
           </w:p>
         </w:tc>
       </w:tr>
@@ -4151,6 +3821,9 @@
             <w:pPr>
               <w:spacing w:after="0" w:line="276" w:lineRule="auto"/>
             </w:pPr>
+            <w:r>
+              <w:t>Aanmaken van vraagtekens achter de nummer 1 van de zondigen top 10.</w:t>
+            </w:r>
           </w:p>
         </w:tc>
       </w:tr>
@@ -4170,21 +3843,7 @@
               <w:rPr>
                 <w:b/>
               </w:rPr>
-              <w:t xml:space="preserve">Minstens 3 stukjes </w:t>
-            </w:r>
-            <w:proofErr w:type="spellStart"/>
-            <w:r>
-              <w:rPr>
-                <w:b/>
-              </w:rPr>
-              <w:t>jQuery</w:t>
-            </w:r>
-            <w:proofErr w:type="spellEnd"/>
-            <w:r>
-              <w:rPr>
-                <w:b/>
-              </w:rPr>
-              <w:t>-code</w:t>
+              <w:t>Minstens 3 stukjes jQuery-code</w:t>
             </w:r>
           </w:p>
         </w:tc>
@@ -4196,6 +3855,9 @@
             <w:pPr>
               <w:spacing w:after="0" w:line="276" w:lineRule="auto"/>
             </w:pPr>
+            <w:r>
+              <w:t>Zowel voor de animatie als voor de canvas zijn er 2 knoppen voor te tonen en te verbergen. Dit gebeurt met jQuery.</w:t>
+            </w:r>
           </w:p>
         </w:tc>
       </w:tr>
@@ -4227,6 +3889,12 @@
             <w:pPr>
               <w:spacing w:after="0" w:line="276" w:lineRule="auto"/>
             </w:pPr>
+            <w:r>
+              <w:t xml:space="preserve">Canvas bevindt zich op de pagina “voeding”, deze tekent een </w:t>
+            </w:r>
+            <w:r>
+              <w:t>beker onder de nummer 1.</w:t>
+            </w:r>
           </w:p>
         </w:tc>
       </w:tr>
@@ -4258,6 +3926,11 @@
             <w:pPr>
               <w:spacing w:after="0" w:line="276" w:lineRule="auto"/>
             </w:pPr>
+            <w:r>
+              <w:t>Op de pagina van “Vimani”, bij contact wordt er gebruik gemaakt van fluid labels.</w:t>
+            </w:r>
+            <w:bookmarkStart w:id="18" w:name="_GoBack"/>
+            <w:bookmarkEnd w:id="18"/>
           </w:p>
         </w:tc>
       </w:tr>
@@ -4267,11 +3940,11 @@
       <w:pPr>
         <w:pStyle w:val="Kop2"/>
       </w:pPr>
-      <w:bookmarkStart w:id="18" w:name="_Toc452031173"/>
+      <w:bookmarkStart w:id="19" w:name="_Toc452031173"/>
       <w:r>
         <w:t>Marijke</w:t>
       </w:r>
-      <w:bookmarkEnd w:id="18"/>
+      <w:bookmarkEnd w:id="19"/>
     </w:p>
     <w:tbl>
       <w:tblPr>
@@ -4386,16 +4059,8 @@
               <w:rPr>
                 <w:b/>
               </w:rPr>
-              <w:t xml:space="preserve">CSS3 </w:t>
-            </w:r>
-            <w:proofErr w:type="spellStart"/>
-            <w:r>
-              <w:rPr>
-                <w:b/>
-              </w:rPr>
-              <w:t>transform</w:t>
-            </w:r>
-            <w:proofErr w:type="spellEnd"/>
+              <w:t>CSS3 transform</w:t>
+            </w:r>
           </w:p>
         </w:tc>
         <w:tc>
@@ -4407,15 +4072,7 @@
               <w:spacing w:after="0" w:line="276" w:lineRule="auto"/>
             </w:pPr>
             <w:r>
-              <w:t xml:space="preserve">Op </w:t>
-            </w:r>
-            <w:proofErr w:type="spellStart"/>
-            <w:r>
-              <w:t>onePage</w:t>
-            </w:r>
-            <w:proofErr w:type="spellEnd"/>
-            <w:r>
-              <w:t>, de knop “meer”</w:t>
+              <w:t>Op onePage, de knop “meer”</w:t>
             </w:r>
           </w:p>
         </w:tc>
@@ -4439,16 +4096,8 @@
               <w:rPr>
                 <w:b/>
               </w:rPr>
-              <w:t xml:space="preserve">CSS3 </w:t>
-            </w:r>
-            <w:proofErr w:type="spellStart"/>
-            <w:r>
-              <w:rPr>
-                <w:b/>
-              </w:rPr>
-              <w:t>transition</w:t>
-            </w:r>
-            <w:proofErr w:type="spellEnd"/>
+              <w:t>CSS3 transition</w:t>
+            </w:r>
           </w:p>
         </w:tc>
         <w:tc>
@@ -4460,15 +4109,7 @@
               <w:spacing w:after="0" w:line="276" w:lineRule="auto"/>
             </w:pPr>
             <w:r>
-              <w:t xml:space="preserve">Op </w:t>
-            </w:r>
-            <w:proofErr w:type="spellStart"/>
-            <w:r>
-              <w:t>onePage</w:t>
-            </w:r>
-            <w:proofErr w:type="spellEnd"/>
-            <w:r>
-              <w:t>, de knop “meer”</w:t>
+              <w:t>Op onePage, de knop “meer”</w:t>
             </w:r>
           </w:p>
         </w:tc>
@@ -4492,16 +4133,8 @@
               <w:rPr>
                 <w:b/>
               </w:rPr>
-              <w:t xml:space="preserve">CSS3 </w:t>
-            </w:r>
-            <w:proofErr w:type="spellStart"/>
-            <w:r>
-              <w:rPr>
-                <w:b/>
-              </w:rPr>
-              <w:t>animation</w:t>
-            </w:r>
-            <w:proofErr w:type="spellEnd"/>
+              <w:t>CSS3 animation</w:t>
+            </w:r>
           </w:p>
         </w:tc>
         <w:tc>
@@ -4513,15 +4146,7 @@
               <w:spacing w:after="0" w:line="276" w:lineRule="auto"/>
             </w:pPr>
             <w:r>
-              <w:t xml:space="preserve">Op de pagina “voeding”. De </w:t>
-            </w:r>
-            <w:proofErr w:type="spellStart"/>
-            <w:r>
-              <w:t>cupcake</w:t>
-            </w:r>
-            <w:proofErr w:type="spellEnd"/>
-            <w:r>
-              <w:t xml:space="preserve"> die in een wortel verandert</w:t>
+              <w:t>Op de pagina “voeding”. De cupcake die in een wortel verandert</w:t>
             </w:r>
           </w:p>
         </w:tc>
@@ -4558,15 +4183,7 @@
               <w:spacing w:after="0" w:line="276" w:lineRule="auto"/>
             </w:pPr>
             <w:r>
-              <w:t xml:space="preserve">Op de pagina “hoe beginnen met fitnessen”, de video waar wordt uitgelegd hoe je een </w:t>
-            </w:r>
-            <w:proofErr w:type="spellStart"/>
-            <w:r>
-              <w:t>sit</w:t>
-            </w:r>
-            <w:proofErr w:type="spellEnd"/>
-            <w:r>
-              <w:t>-up kan doen.</w:t>
+              <w:t>Op de pagina “hoe beginnen met fitnessen”, de video waar wordt uitgelegd hoe je een sit-up kan doen.</w:t>
             </w:r>
           </w:p>
         </w:tc>
@@ -4640,15 +4257,7 @@
               <w:spacing w:after="0" w:line="276" w:lineRule="auto"/>
             </w:pPr>
             <w:r>
-              <w:t xml:space="preserve">Op de </w:t>
-            </w:r>
-            <w:proofErr w:type="spellStart"/>
-            <w:r>
-              <w:t>php</w:t>
-            </w:r>
-            <w:proofErr w:type="spellEnd"/>
-            <w:r>
-              <w:t xml:space="preserve"> pagina nadat een bericht werd verstuurd</w:t>
+              <w:t>Op de php pagina nadat een bericht werd verstuurd</w:t>
             </w:r>
           </w:p>
         </w:tc>
@@ -4709,21 +4318,8 @@
               <w:rPr>
                 <w:b/>
               </w:rPr>
-              <w:t xml:space="preserve">Minstens 3 stukjes </w:t>
-            </w:r>
-            <w:proofErr w:type="spellStart"/>
-            <w:r>
-              <w:rPr>
-                <w:b/>
-              </w:rPr>
-              <w:t>jQuery</w:t>
-            </w:r>
-            <w:proofErr w:type="spellEnd"/>
-            <w:r>
-              <w:rPr>
-                <w:b/>
-              </w:rPr>
-              <w:t>-code</w:t>
+              <w:lastRenderedPageBreak/>
+              <w:t>Minstens 3 stukjes jQuery-code</w:t>
             </w:r>
           </w:p>
         </w:tc>
@@ -4766,15 +4362,7 @@
               </w:rPr>
             </w:pPr>
             <w:r>
-              <w:t xml:space="preserve">Mijn script van de video op pagina hoe starten kan laten zien worden en verborgen met 1 knop (ook het canvas is met </w:t>
-            </w:r>
-            <w:proofErr w:type="spellStart"/>
-            <w:r>
-              <w:t>JQuery</w:t>
-            </w:r>
-            <w:proofErr w:type="spellEnd"/>
-            <w:r>
-              <w:t xml:space="preserve"> voor verbergen en tonen van het canvas maar dan in twee knoppen)</w:t>
+              <w:t>Mijn script van de video op pagina hoe starten kan laten zien worden en verborgen met 1 knop (ook het canvas is met JQuery voor verbergen en tonen van het canvas maar dan in twee knoppen)</w:t>
             </w:r>
             <w:r>
               <w:t>.</w:t>
@@ -4822,7 +4410,6 @@
                 <w:b/>
                 <w:color w:val="000000"/>
               </w:rPr>
-              <w:lastRenderedPageBreak/>
               <w:t>Canvas met mogelijkheid om dit te tonen/verbergen</w:t>
             </w:r>
           </w:p>
@@ -4905,11 +4492,11 @@
       <w:pPr>
         <w:pStyle w:val="Kop2"/>
       </w:pPr>
-      <w:bookmarkStart w:id="19" w:name="_Toc452031174"/>
+      <w:bookmarkStart w:id="20" w:name="_Toc452031174"/>
       <w:r>
         <w:t>Vincent</w:t>
       </w:r>
-      <w:bookmarkEnd w:id="19"/>
+      <w:bookmarkEnd w:id="20"/>
     </w:p>
     <w:tbl>
       <w:tblPr>
@@ -5005,17 +4592,8 @@
                 <w:b/>
                 <w:color w:val="000000"/>
               </w:rPr>
-              <w:t xml:space="preserve">CSS3 </w:t>
-            </w:r>
-            <w:proofErr w:type="spellStart"/>
-            <w:r>
-              <w:rPr>
-                <w:b/>
-                <w:color w:val="000000"/>
-              </w:rPr>
-              <w:t>transform</w:t>
-            </w:r>
-            <w:proofErr w:type="spellEnd"/>
+              <w:t>CSS3 transform</w:t>
+            </w:r>
           </w:p>
         </w:tc>
         <w:tc>
@@ -5034,21 +4612,7 @@
               <w:rPr>
                 <w:color w:val="000000"/>
               </w:rPr>
-              <w:t xml:space="preserve">Op de 403 pagina in de animatie. Via de css3 </w:t>
-            </w:r>
-            <w:proofErr w:type="spellStart"/>
-            <w:r>
-              <w:rPr>
-                <w:color w:val="000000"/>
-              </w:rPr>
-              <w:t>transform</w:t>
-            </w:r>
-            <w:proofErr w:type="spellEnd"/>
-            <w:r>
-              <w:rPr>
-                <w:color w:val="000000"/>
-              </w:rPr>
-              <w:t xml:space="preserve"> heb ik de grootte van de verschillende donuts aangepast.</w:t>
+              <w:t>Op de 403 pagina in de animatie. Via de css3 transform heb ik de grootte van de verschillende donuts aangepast.</w:t>
             </w:r>
           </w:p>
         </w:tc>
@@ -5069,17 +4633,8 @@
                 <w:b/>
                 <w:color w:val="000000"/>
               </w:rPr>
-              <w:t xml:space="preserve">CSS3 </w:t>
-            </w:r>
-            <w:proofErr w:type="spellStart"/>
-            <w:r>
-              <w:rPr>
-                <w:b/>
-                <w:color w:val="000000"/>
-              </w:rPr>
-              <w:t>transition</w:t>
-            </w:r>
-            <w:proofErr w:type="spellEnd"/>
+              <w:t>CSS3 transition</w:t>
+            </w:r>
           </w:p>
         </w:tc>
         <w:tc>
@@ -5098,29 +4653,7 @@
               <w:rPr>
                 <w:color w:val="000000"/>
               </w:rPr>
-              <w:t>Op de pagina materiaal op de knop wissen bij het canvas. Deze knop veranderd van gr</w:t>
-            </w:r>
-            <w:bookmarkStart w:id="20" w:name="_GoBack"/>
-            <w:bookmarkEnd w:id="20"/>
-            <w:r>
-              <w:rPr>
-                <w:color w:val="000000"/>
-              </w:rPr>
-              <w:t xml:space="preserve">ootte en kleur wanneer men erop </w:t>
-            </w:r>
-            <w:proofErr w:type="spellStart"/>
-            <w:r>
-              <w:rPr>
-                <w:color w:val="000000"/>
-              </w:rPr>
-              <w:t>hovert</w:t>
-            </w:r>
-            <w:proofErr w:type="spellEnd"/>
-            <w:r>
-              <w:rPr>
-                <w:color w:val="000000"/>
-              </w:rPr>
-              <w:t>.</w:t>
+              <w:t>Op de pagina materiaal op de knop wissen bij het canvas. Deze knop veranderd van grootte en kleur wanneer men erop hovert.</w:t>
             </w:r>
           </w:p>
         </w:tc>
@@ -5141,17 +4674,8 @@
                 <w:b/>
                 <w:color w:val="000000"/>
               </w:rPr>
-              <w:t xml:space="preserve">CSS3 </w:t>
-            </w:r>
-            <w:proofErr w:type="spellStart"/>
-            <w:r>
-              <w:rPr>
-                <w:b/>
-                <w:color w:val="000000"/>
-              </w:rPr>
-              <w:t>animation</w:t>
-            </w:r>
-            <w:proofErr w:type="spellEnd"/>
+              <w:t>CSS3 animation</w:t>
+            </w:r>
           </w:p>
         </w:tc>
         <w:tc>
@@ -5334,21 +4858,7 @@
               <w:rPr>
                 <w:color w:val="000000"/>
               </w:rPr>
-              <w:t xml:space="preserve">In het canvas op de pagina materiaal. Via een </w:t>
-            </w:r>
-            <w:proofErr w:type="spellStart"/>
-            <w:r>
-              <w:rPr>
-                <w:color w:val="000000"/>
-              </w:rPr>
-              <w:t>for</w:t>
-            </w:r>
-            <w:proofErr w:type="spellEnd"/>
-            <w:r>
-              <w:rPr>
-                <w:color w:val="000000"/>
-              </w:rPr>
-              <w:t xml:space="preserve">-lus worden de halters meerdere keren getekend. </w:t>
+              <w:t xml:space="preserve">In het canvas op de pagina materiaal. Via een for-lus worden de halters meerdere keren getekend. </w:t>
             </w:r>
           </w:p>
         </w:tc>
@@ -5369,23 +4879,7 @@
                 <w:b/>
                 <w:color w:val="000000"/>
               </w:rPr>
-              <w:t xml:space="preserve">Minstens 3 stukjes </w:t>
-            </w:r>
-            <w:proofErr w:type="spellStart"/>
-            <w:r>
-              <w:rPr>
-                <w:b/>
-                <w:color w:val="000000"/>
-              </w:rPr>
-              <w:t>jQuery</w:t>
-            </w:r>
-            <w:proofErr w:type="spellEnd"/>
-            <w:r>
-              <w:rPr>
-                <w:b/>
-                <w:color w:val="000000"/>
-              </w:rPr>
-              <w:t>-code</w:t>
+              <w:t>Minstens 3 stukjes jQuery-code</w:t>
             </w:r>
           </w:p>
         </w:tc>
@@ -5428,49 +4922,8 @@
               <w:rPr>
                 <w:color w:val="000000"/>
               </w:rPr>
-              <w:t xml:space="preserve">De </w:t>
-            </w:r>
-            <w:proofErr w:type="spellStart"/>
-            <w:r>
-              <w:rPr>
-                <w:color w:val="000000"/>
-              </w:rPr>
-              <w:t>scroll</w:t>
-            </w:r>
-            <w:proofErr w:type="spellEnd"/>
-            <w:r>
-              <w:rPr>
-                <w:color w:val="000000"/>
-              </w:rPr>
-              <w:t xml:space="preserve"> up animatie als men op de naar boven klikt in de </w:t>
-            </w:r>
-            <w:proofErr w:type="spellStart"/>
-            <w:r>
-              <w:rPr>
-                <w:color w:val="000000"/>
-              </w:rPr>
-              <w:t>footer</w:t>
-            </w:r>
-            <w:proofErr w:type="spellEnd"/>
-            <w:r>
-              <w:rPr>
-                <w:color w:val="000000"/>
-              </w:rPr>
-              <w:t xml:space="preserve">: op alle </w:t>
-            </w:r>
-            <w:proofErr w:type="spellStart"/>
-            <w:r>
-              <w:rPr>
-                <w:color w:val="000000"/>
-              </w:rPr>
-              <w:t>paginas</w:t>
-            </w:r>
-            <w:proofErr w:type="spellEnd"/>
-            <w:r>
-              <w:rPr>
-                <w:color w:val="000000"/>
-              </w:rPr>
-              <w:t>.</w:t>
+              <w:lastRenderedPageBreak/>
+              <w:t>De scroll up animatie als men op de naar boven klikt in de footer: op alle paginas.</w:t>
             </w:r>
           </w:p>
           <w:p>
@@ -5510,6 +4963,7 @@
                 <w:b/>
                 <w:color w:val="000000"/>
               </w:rPr>
+              <w:lastRenderedPageBreak/>
               <w:t>Canvas met mogelijkheid om dit te tonen/verbergen</w:t>
             </w:r>
           </w:p>
@@ -5571,21 +5025,7 @@
               <w:rPr>
                 <w:color w:val="000000"/>
               </w:rPr>
-              <w:t xml:space="preserve">Op de pagina materiaal: de afbeelding krijgt een eigen </w:t>
-            </w:r>
-            <w:proofErr w:type="spellStart"/>
-            <w:r>
-              <w:rPr>
-                <w:color w:val="000000"/>
-              </w:rPr>
-              <w:t>boingInUP</w:t>
-            </w:r>
-            <w:proofErr w:type="spellEnd"/>
-            <w:r>
-              <w:rPr>
-                <w:color w:val="000000"/>
-              </w:rPr>
-              <w:t xml:space="preserve"> animatie;</w:t>
+              <w:t>Op de pagina materiaal: de afbeelding krijgt een eigen boingInUP animatie;</w:t>
             </w:r>
           </w:p>
         </w:tc>
@@ -5640,16 +5080,11 @@
       <w:r>
         <w:t xml:space="preserve">3, zeker als je dit combineert met de opties die </w:t>
       </w:r>
-      <w:proofErr w:type="spellStart"/>
       <w:r>
         <w:t>JQ</w:t>
       </w:r>
       <w:r>
-        <w:t>uery</w:t>
-      </w:r>
-      <w:proofErr w:type="spellEnd"/>
-      <w:r>
-        <w:t xml:space="preserve"> biedt. We kunnen met deze kennis al een mooi project opbouwen waar we toch al trots op kunnen zijn.</w:t>
+        <w:t>uery biedt. We kunnen met deze kennis al een mooi project opbouwen waar we toch al trots op kunnen zijn.</w:t>
       </w:r>
       <w:r>
         <w:t xml:space="preserve"> De lessen H</w:t>
@@ -5672,16 +5107,11 @@
       <w:r>
         <w:t xml:space="preserve">Het echter wel jammer dat het eindproject zoveel verplichte elementen moest bevatten, die soms naar onze mening een negatieve invloed kunnen hebben op een site. Denk hierbij bijvoorbeeld aan de animaties én de </w:t>
       </w:r>
-      <w:proofErr w:type="spellStart"/>
       <w:r>
         <w:t>JQ</w:t>
       </w:r>
       <w:r>
-        <w:t>uery</w:t>
-      </w:r>
-      <w:proofErr w:type="spellEnd"/>
-      <w:r>
-        <w:t xml:space="preserve"> én het canvas. </w:t>
+        <w:t xml:space="preserve">uery én het canvas. </w:t>
       </w:r>
     </w:p>
     <w:p>
@@ -5715,7 +5145,7 @@
 </file>
 
 <file path=word/endnotes.xml><?xml version="1.0" encoding="utf-8"?>
-<w:endnotes xmlns:wpc="http://schemas.microsoft.com/office/word/2010/wordprocessingCanvas" xmlns:cx="http://schemas.microsoft.com/office/drawing/2014/chartex" xmlns:cx1="http://schemas.microsoft.com/office/drawing/2015/9/8/chartex" xmlns:mc="http://schemas.openxmlformats.org/markup-compatibility/2006" xmlns:o="urn:schemas-microsoft-com:office:office" xmlns:r="http://schemas.openxmlformats.org/officeDocument/2006/relationships" xmlns:m="http://schemas.openxmlformats.org/officeDocument/2006/math" xmlns:v="urn:schemas-microsoft-com:vml" xmlns:wp14="http://schemas.microsoft.com/office/word/2010/wordprocessingDrawing" xmlns:wp="http://schemas.openxmlformats.org/drawingml/2006/wordprocessingDrawing" xmlns:w10="urn:schemas-microsoft-com:office:word" xmlns:w="http://schemas.openxmlformats.org/wordprocessingml/2006/main" xmlns:w14="http://schemas.microsoft.com/office/word/2010/wordml" xmlns:w15="http://schemas.microsoft.com/office/word/2012/wordml" xmlns:w16se="http://schemas.microsoft.com/office/word/2015/wordml/symex" xmlns:wpg="http://schemas.microsoft.com/office/word/2010/wordprocessingGroup" xmlns:wpi="http://schemas.microsoft.com/office/word/2010/wordprocessingInk" xmlns:wne="http://schemas.microsoft.com/office/word/2006/wordml" xmlns:wps="http://schemas.microsoft.com/office/word/2010/wordprocessingShape" mc:Ignorable="w14 w15 w16se wp14">
+<w:endnotes xmlns:wpc="http://schemas.microsoft.com/office/word/2010/wordprocessingCanvas" xmlns:mc="http://schemas.openxmlformats.org/markup-compatibility/2006" xmlns:o="urn:schemas-microsoft-com:office:office" xmlns:r="http://schemas.openxmlformats.org/officeDocument/2006/relationships" xmlns:m="http://schemas.openxmlformats.org/officeDocument/2006/math" xmlns:v="urn:schemas-microsoft-com:vml" xmlns:wp14="http://schemas.microsoft.com/office/word/2010/wordprocessingDrawing" xmlns:wp="http://schemas.openxmlformats.org/drawingml/2006/wordprocessingDrawing" xmlns:w10="urn:schemas-microsoft-com:office:word" xmlns:w="http://schemas.openxmlformats.org/wordprocessingml/2006/main" xmlns:w14="http://schemas.microsoft.com/office/word/2010/wordml" xmlns:w15="http://schemas.microsoft.com/office/word/2012/wordml" xmlns:wpg="http://schemas.microsoft.com/office/word/2010/wordprocessingGroup" xmlns:wpi="http://schemas.microsoft.com/office/word/2010/wordprocessingInk" xmlns:wne="http://schemas.microsoft.com/office/word/2006/wordml" xmlns:wps="http://schemas.microsoft.com/office/word/2010/wordprocessingShape" mc:Ignorable="w14 w15 wp14">
   <w:endnote w:type="separator" w:id="-1">
     <w:p>
       <w:r>
@@ -5734,7 +5164,7 @@
 </file>
 
 <file path=word/footer1.xml><?xml version="1.0" encoding="utf-8"?>
-<w:ftr xmlns:wpc="http://schemas.microsoft.com/office/word/2010/wordprocessingCanvas" xmlns:cx="http://schemas.microsoft.com/office/drawing/2014/chartex" xmlns:cx1="http://schemas.microsoft.com/office/drawing/2015/9/8/chartex" xmlns:mc="http://schemas.openxmlformats.org/markup-compatibility/2006" xmlns:o="urn:schemas-microsoft-com:office:office" xmlns:r="http://schemas.openxmlformats.org/officeDocument/2006/relationships" xmlns:m="http://schemas.openxmlformats.org/officeDocument/2006/math" xmlns:v="urn:schemas-microsoft-com:vml" xmlns:wp14="http://schemas.microsoft.com/office/word/2010/wordprocessingDrawing" xmlns:wp="http://schemas.openxmlformats.org/drawingml/2006/wordprocessingDrawing" xmlns:w10="urn:schemas-microsoft-com:office:word" xmlns:w="http://schemas.openxmlformats.org/wordprocessingml/2006/main" xmlns:w14="http://schemas.microsoft.com/office/word/2010/wordml" xmlns:w15="http://schemas.microsoft.com/office/word/2012/wordml" xmlns:w16se="http://schemas.microsoft.com/office/word/2015/wordml/symex" xmlns:wpg="http://schemas.microsoft.com/office/word/2010/wordprocessingGroup" xmlns:wpi="http://schemas.microsoft.com/office/word/2010/wordprocessingInk" xmlns:wne="http://schemas.microsoft.com/office/word/2006/wordml" xmlns:wps="http://schemas.microsoft.com/office/word/2010/wordprocessingShape" mc:Ignorable="w14 w15 w16se wp14">
+<w:ftr xmlns:wpc="http://schemas.microsoft.com/office/word/2010/wordprocessingCanvas" xmlns:mc="http://schemas.openxmlformats.org/markup-compatibility/2006" xmlns:o="urn:schemas-microsoft-com:office:office" xmlns:r="http://schemas.openxmlformats.org/officeDocument/2006/relationships" xmlns:m="http://schemas.openxmlformats.org/officeDocument/2006/math" xmlns:v="urn:schemas-microsoft-com:vml" xmlns:wp14="http://schemas.microsoft.com/office/word/2010/wordprocessingDrawing" xmlns:wp="http://schemas.openxmlformats.org/drawingml/2006/wordprocessingDrawing" xmlns:w10="urn:schemas-microsoft-com:office:word" xmlns:w="http://schemas.openxmlformats.org/wordprocessingml/2006/main" xmlns:w14="http://schemas.microsoft.com/office/word/2010/wordml" xmlns:w15="http://schemas.microsoft.com/office/word/2012/wordml" xmlns:wpg="http://schemas.microsoft.com/office/word/2010/wordprocessingGroup" xmlns:wpi="http://schemas.microsoft.com/office/word/2010/wordprocessingInk" xmlns:wne="http://schemas.microsoft.com/office/word/2006/wordml" xmlns:wps="http://schemas.microsoft.com/office/word/2010/wordprocessingShape" mc:Ignorable="w14 w15 wp14">
   <w:p>
     <w:pPr>
       <w:pStyle w:val="Voettekst"/>
@@ -5755,7 +5185,7 @@
 </file>
 
 <file path=word/footer2.xml><?xml version="1.0" encoding="utf-8"?>
-<w:ftr xmlns:wpc="http://schemas.microsoft.com/office/word/2010/wordprocessingCanvas" xmlns:cx="http://schemas.microsoft.com/office/drawing/2014/chartex" xmlns:cx1="http://schemas.microsoft.com/office/drawing/2015/9/8/chartex" xmlns:mc="http://schemas.openxmlformats.org/markup-compatibility/2006" xmlns:o="urn:schemas-microsoft-com:office:office" xmlns:r="http://schemas.openxmlformats.org/officeDocument/2006/relationships" xmlns:m="http://schemas.openxmlformats.org/officeDocument/2006/math" xmlns:v="urn:schemas-microsoft-com:vml" xmlns:wp14="http://schemas.microsoft.com/office/word/2010/wordprocessingDrawing" xmlns:wp="http://schemas.openxmlformats.org/drawingml/2006/wordprocessingDrawing" xmlns:w10="urn:schemas-microsoft-com:office:word" xmlns:w="http://schemas.openxmlformats.org/wordprocessingml/2006/main" xmlns:w14="http://schemas.microsoft.com/office/word/2010/wordml" xmlns:w15="http://schemas.microsoft.com/office/word/2012/wordml" xmlns:w16se="http://schemas.microsoft.com/office/word/2015/wordml/symex" xmlns:wpg="http://schemas.microsoft.com/office/word/2010/wordprocessingGroup" xmlns:wpi="http://schemas.microsoft.com/office/word/2010/wordprocessingInk" xmlns:wne="http://schemas.microsoft.com/office/word/2006/wordml" xmlns:wps="http://schemas.microsoft.com/office/word/2010/wordprocessingShape" mc:Ignorable="w14 w15 w16se wp14">
+<w:ftr xmlns:wpc="http://schemas.microsoft.com/office/word/2010/wordprocessingCanvas" xmlns:mc="http://schemas.openxmlformats.org/markup-compatibility/2006" xmlns:o="urn:schemas-microsoft-com:office:office" xmlns:r="http://schemas.openxmlformats.org/officeDocument/2006/relationships" xmlns:m="http://schemas.openxmlformats.org/officeDocument/2006/math" xmlns:v="urn:schemas-microsoft-com:vml" xmlns:wp14="http://schemas.microsoft.com/office/word/2010/wordprocessingDrawing" xmlns:wp="http://schemas.openxmlformats.org/drawingml/2006/wordprocessingDrawing" xmlns:w10="urn:schemas-microsoft-com:office:word" xmlns:w="http://schemas.openxmlformats.org/wordprocessingml/2006/main" xmlns:w14="http://schemas.microsoft.com/office/word/2010/wordml" xmlns:w15="http://schemas.microsoft.com/office/word/2012/wordml" xmlns:wpg="http://schemas.microsoft.com/office/word/2010/wordprocessingGroup" xmlns:wpi="http://schemas.microsoft.com/office/word/2010/wordprocessingInk" xmlns:wne="http://schemas.microsoft.com/office/word/2006/wordml" xmlns:wps="http://schemas.microsoft.com/office/word/2010/wordprocessingShape" mc:Ignorable="w14 w15 wp14">
   <w:p>
     <w:pPr>
       <w:pStyle w:val="Voettekst"/>
@@ -5768,7 +5198,7 @@
 </file>
 
 <file path=word/footnotes.xml><?xml version="1.0" encoding="utf-8"?>
-<w:footnotes xmlns:wpc="http://schemas.microsoft.com/office/word/2010/wordprocessingCanvas" xmlns:cx="http://schemas.microsoft.com/office/drawing/2014/chartex" xmlns:cx1="http://schemas.microsoft.com/office/drawing/2015/9/8/chartex" xmlns:mc="http://schemas.openxmlformats.org/markup-compatibility/2006" xmlns:o="urn:schemas-microsoft-com:office:office" xmlns:r="http://schemas.openxmlformats.org/officeDocument/2006/relationships" xmlns:m="http://schemas.openxmlformats.org/officeDocument/2006/math" xmlns:v="urn:schemas-microsoft-com:vml" xmlns:wp14="http://schemas.microsoft.com/office/word/2010/wordprocessingDrawing" xmlns:wp="http://schemas.openxmlformats.org/drawingml/2006/wordprocessingDrawing" xmlns:w10="urn:schemas-microsoft-com:office:word" xmlns:w="http://schemas.openxmlformats.org/wordprocessingml/2006/main" xmlns:w14="http://schemas.microsoft.com/office/word/2010/wordml" xmlns:w15="http://schemas.microsoft.com/office/word/2012/wordml" xmlns:w16se="http://schemas.microsoft.com/office/word/2015/wordml/symex" xmlns:wpg="http://schemas.microsoft.com/office/word/2010/wordprocessingGroup" xmlns:wpi="http://schemas.microsoft.com/office/word/2010/wordprocessingInk" xmlns:wne="http://schemas.microsoft.com/office/word/2006/wordml" xmlns:wps="http://schemas.microsoft.com/office/word/2010/wordprocessingShape" mc:Ignorable="w14 w15 w16se wp14">
+<w:footnotes xmlns:wpc="http://schemas.microsoft.com/office/word/2010/wordprocessingCanvas" xmlns:mc="http://schemas.openxmlformats.org/markup-compatibility/2006" xmlns:o="urn:schemas-microsoft-com:office:office" xmlns:r="http://schemas.openxmlformats.org/officeDocument/2006/relationships" xmlns:m="http://schemas.openxmlformats.org/officeDocument/2006/math" xmlns:v="urn:schemas-microsoft-com:vml" xmlns:wp14="http://schemas.microsoft.com/office/word/2010/wordprocessingDrawing" xmlns:wp="http://schemas.openxmlformats.org/drawingml/2006/wordprocessingDrawing" xmlns:w10="urn:schemas-microsoft-com:office:word" xmlns:w="http://schemas.openxmlformats.org/wordprocessingml/2006/main" xmlns:w14="http://schemas.microsoft.com/office/word/2010/wordml" xmlns:w15="http://schemas.microsoft.com/office/word/2012/wordml" xmlns:wpg="http://schemas.microsoft.com/office/word/2010/wordprocessingGroup" xmlns:wpi="http://schemas.microsoft.com/office/word/2010/wordprocessingInk" xmlns:wne="http://schemas.microsoft.com/office/word/2006/wordml" xmlns:wps="http://schemas.microsoft.com/office/word/2010/wordprocessingShape" mc:Ignorable="w14 w15 wp14">
   <w:footnote w:type="separator" w:id="-1">
     <w:p>
       <w:r>
@@ -5787,7 +5217,7 @@
 </file>
 
 <file path=word/header1.xml><?xml version="1.0" encoding="utf-8"?>
-<w:hdr xmlns:wpc="http://schemas.microsoft.com/office/word/2010/wordprocessingCanvas" xmlns:cx="http://schemas.microsoft.com/office/drawing/2014/chartex" xmlns:cx1="http://schemas.microsoft.com/office/drawing/2015/9/8/chartex" xmlns:mc="http://schemas.openxmlformats.org/markup-compatibility/2006" xmlns:o="urn:schemas-microsoft-com:office:office" xmlns:r="http://schemas.openxmlformats.org/officeDocument/2006/relationships" xmlns:m="http://schemas.openxmlformats.org/officeDocument/2006/math" xmlns:v="urn:schemas-microsoft-com:vml" xmlns:wp14="http://schemas.microsoft.com/office/word/2010/wordprocessingDrawing" xmlns:wp="http://schemas.openxmlformats.org/drawingml/2006/wordprocessingDrawing" xmlns:w10="urn:schemas-microsoft-com:office:word" xmlns:w="http://schemas.openxmlformats.org/wordprocessingml/2006/main" xmlns:w14="http://schemas.microsoft.com/office/word/2010/wordml" xmlns:w15="http://schemas.microsoft.com/office/word/2012/wordml" xmlns:w16se="http://schemas.microsoft.com/office/word/2015/wordml/symex" xmlns:wpg="http://schemas.microsoft.com/office/word/2010/wordprocessingGroup" xmlns:wpi="http://schemas.microsoft.com/office/word/2010/wordprocessingInk" xmlns:wne="http://schemas.microsoft.com/office/word/2006/wordml" xmlns:wps="http://schemas.microsoft.com/office/word/2010/wordprocessingShape" mc:Ignorable="w14 w15 w16se wp14">
+<w:hdr xmlns:wpc="http://schemas.microsoft.com/office/word/2010/wordprocessingCanvas" xmlns:mc="http://schemas.openxmlformats.org/markup-compatibility/2006" xmlns:o="urn:schemas-microsoft-com:office:office" xmlns:r="http://schemas.openxmlformats.org/officeDocument/2006/relationships" xmlns:m="http://schemas.openxmlformats.org/officeDocument/2006/math" xmlns:v="urn:schemas-microsoft-com:vml" xmlns:wp14="http://schemas.microsoft.com/office/word/2010/wordprocessingDrawing" xmlns:wp="http://schemas.openxmlformats.org/drawingml/2006/wordprocessingDrawing" xmlns:w10="urn:schemas-microsoft-com:office:word" xmlns:w="http://schemas.openxmlformats.org/wordprocessingml/2006/main" xmlns:w14="http://schemas.microsoft.com/office/word/2010/wordml" xmlns:w15="http://schemas.microsoft.com/office/word/2012/wordml" xmlns:wpg="http://schemas.microsoft.com/office/word/2010/wordprocessingGroup" xmlns:wpi="http://schemas.microsoft.com/office/word/2010/wordprocessingInk" xmlns:wne="http://schemas.microsoft.com/office/word/2006/wordml" xmlns:wps="http://schemas.microsoft.com/office/word/2010/wordprocessingShape" mc:Ignorable="w14 w15 wp14">
   <w:p>
     <w:pPr>
       <w:pStyle w:val="Koptekst"/>
@@ -5867,7 +5297,7 @@
 </file>
 
 <file path=word/header2.xml><?xml version="1.0" encoding="utf-8"?>
-<w:hdr xmlns:wpc="http://schemas.microsoft.com/office/word/2010/wordprocessingCanvas" xmlns:cx="http://schemas.microsoft.com/office/drawing/2014/chartex" xmlns:cx1="http://schemas.microsoft.com/office/drawing/2015/9/8/chartex" xmlns:mc="http://schemas.openxmlformats.org/markup-compatibility/2006" xmlns:o="urn:schemas-microsoft-com:office:office" xmlns:r="http://schemas.openxmlformats.org/officeDocument/2006/relationships" xmlns:m="http://schemas.openxmlformats.org/officeDocument/2006/math" xmlns:v="urn:schemas-microsoft-com:vml" xmlns:wp14="http://schemas.microsoft.com/office/word/2010/wordprocessingDrawing" xmlns:wp="http://schemas.openxmlformats.org/drawingml/2006/wordprocessingDrawing" xmlns:w10="urn:schemas-microsoft-com:office:word" xmlns:w="http://schemas.openxmlformats.org/wordprocessingml/2006/main" xmlns:w14="http://schemas.microsoft.com/office/word/2010/wordml" xmlns:w15="http://schemas.microsoft.com/office/word/2012/wordml" xmlns:w16se="http://schemas.microsoft.com/office/word/2015/wordml/symex" xmlns:wpg="http://schemas.microsoft.com/office/word/2010/wordprocessingGroup" xmlns:wpi="http://schemas.microsoft.com/office/word/2010/wordprocessingInk" xmlns:wne="http://schemas.microsoft.com/office/word/2006/wordml" xmlns:wps="http://schemas.microsoft.com/office/word/2010/wordprocessingShape" mc:Ignorable="w14 w15 w16se wp14">
+<w:hdr xmlns:wpc="http://schemas.microsoft.com/office/word/2010/wordprocessingCanvas" xmlns:mc="http://schemas.openxmlformats.org/markup-compatibility/2006" xmlns:o="urn:schemas-microsoft-com:office:office" xmlns:r="http://schemas.openxmlformats.org/officeDocument/2006/relationships" xmlns:m="http://schemas.openxmlformats.org/officeDocument/2006/math" xmlns:v="urn:schemas-microsoft-com:vml" xmlns:wp14="http://schemas.microsoft.com/office/word/2010/wordprocessingDrawing" xmlns:wp="http://schemas.openxmlformats.org/drawingml/2006/wordprocessingDrawing" xmlns:w10="urn:schemas-microsoft-com:office:word" xmlns:w="http://schemas.openxmlformats.org/wordprocessingml/2006/main" xmlns:w14="http://schemas.microsoft.com/office/word/2010/wordml" xmlns:w15="http://schemas.microsoft.com/office/word/2012/wordml" xmlns:wpg="http://schemas.microsoft.com/office/word/2010/wordprocessingGroup" xmlns:wpi="http://schemas.microsoft.com/office/word/2010/wordprocessingInk" xmlns:wne="http://schemas.microsoft.com/office/word/2006/wordml" xmlns:wps="http://schemas.microsoft.com/office/word/2010/wordprocessingShape" mc:Ignorable="w14 w15 wp14">
   <w:p>
     <w:pPr>
       <w:pStyle w:val="Koptekst"/>
@@ -5880,7 +5310,7 @@
 </file>
 
 <file path=word/header3.xml><?xml version="1.0" encoding="utf-8"?>
-<w:hdr xmlns:wpc="http://schemas.microsoft.com/office/word/2010/wordprocessingCanvas" xmlns:cx="http://schemas.microsoft.com/office/drawing/2014/chartex" xmlns:cx1="http://schemas.microsoft.com/office/drawing/2015/9/8/chartex" xmlns:mc="http://schemas.openxmlformats.org/markup-compatibility/2006" xmlns:o="urn:schemas-microsoft-com:office:office" xmlns:r="http://schemas.openxmlformats.org/officeDocument/2006/relationships" xmlns:m="http://schemas.openxmlformats.org/officeDocument/2006/math" xmlns:v="urn:schemas-microsoft-com:vml" xmlns:wp14="http://schemas.microsoft.com/office/word/2010/wordprocessingDrawing" xmlns:wp="http://schemas.openxmlformats.org/drawingml/2006/wordprocessingDrawing" xmlns:w10="urn:schemas-microsoft-com:office:word" xmlns:w="http://schemas.openxmlformats.org/wordprocessingml/2006/main" xmlns:w14="http://schemas.microsoft.com/office/word/2010/wordml" xmlns:w15="http://schemas.microsoft.com/office/word/2012/wordml" xmlns:w16se="http://schemas.microsoft.com/office/word/2015/wordml/symex" xmlns:wpg="http://schemas.microsoft.com/office/word/2010/wordprocessingGroup" xmlns:wpi="http://schemas.microsoft.com/office/word/2010/wordprocessingInk" xmlns:wne="http://schemas.microsoft.com/office/word/2006/wordml" xmlns:wps="http://schemas.microsoft.com/office/word/2010/wordprocessingShape" mc:Ignorable="w14 w15 w16se wp14">
+<w:hdr xmlns:wpc="http://schemas.microsoft.com/office/word/2010/wordprocessingCanvas" xmlns:mc="http://schemas.openxmlformats.org/markup-compatibility/2006" xmlns:o="urn:schemas-microsoft-com:office:office" xmlns:r="http://schemas.openxmlformats.org/officeDocument/2006/relationships" xmlns:m="http://schemas.openxmlformats.org/officeDocument/2006/math" xmlns:v="urn:schemas-microsoft-com:vml" xmlns:wp14="http://schemas.microsoft.com/office/word/2010/wordprocessingDrawing" xmlns:wp="http://schemas.openxmlformats.org/drawingml/2006/wordprocessingDrawing" xmlns:w10="urn:schemas-microsoft-com:office:word" xmlns:w="http://schemas.openxmlformats.org/wordprocessingml/2006/main" xmlns:w14="http://schemas.microsoft.com/office/word/2010/wordml" xmlns:w15="http://schemas.microsoft.com/office/word/2012/wordml" xmlns:wpg="http://schemas.microsoft.com/office/word/2010/wordprocessingGroup" xmlns:wpi="http://schemas.microsoft.com/office/word/2010/wordprocessingInk" xmlns:wne="http://schemas.microsoft.com/office/word/2006/wordml" xmlns:wps="http://schemas.microsoft.com/office/word/2010/wordprocessingShape" mc:Ignorable="w14 w15 wp14">
   <w:p>
     <w:pPr>
       <w:pStyle w:val="Koptekst"/>
@@ -5893,7 +5323,7 @@
 </file>
 
 <file path=word/header4.xml><?xml version="1.0" encoding="utf-8"?>
-<w:hdr xmlns:wpc="http://schemas.microsoft.com/office/word/2010/wordprocessingCanvas" xmlns:cx="http://schemas.microsoft.com/office/drawing/2014/chartex" xmlns:cx1="http://schemas.microsoft.com/office/drawing/2015/9/8/chartex" xmlns:mc="http://schemas.openxmlformats.org/markup-compatibility/2006" xmlns:o="urn:schemas-microsoft-com:office:office" xmlns:r="http://schemas.openxmlformats.org/officeDocument/2006/relationships" xmlns:m="http://schemas.openxmlformats.org/officeDocument/2006/math" xmlns:v="urn:schemas-microsoft-com:vml" xmlns:wp14="http://schemas.microsoft.com/office/word/2010/wordprocessingDrawing" xmlns:wp="http://schemas.openxmlformats.org/drawingml/2006/wordprocessingDrawing" xmlns:w10="urn:schemas-microsoft-com:office:word" xmlns:w="http://schemas.openxmlformats.org/wordprocessingml/2006/main" xmlns:w14="http://schemas.microsoft.com/office/word/2010/wordml" xmlns:w15="http://schemas.microsoft.com/office/word/2012/wordml" xmlns:w16se="http://schemas.microsoft.com/office/word/2015/wordml/symex" xmlns:wpg="http://schemas.microsoft.com/office/word/2010/wordprocessingGroup" xmlns:wpi="http://schemas.microsoft.com/office/word/2010/wordprocessingInk" xmlns:wne="http://schemas.microsoft.com/office/word/2006/wordml" xmlns:wps="http://schemas.microsoft.com/office/word/2010/wordprocessingShape" mc:Ignorable="w14 w15 w16se wp14">
+<w:hdr xmlns:wpc="http://schemas.microsoft.com/office/word/2010/wordprocessingCanvas" xmlns:mc="http://schemas.openxmlformats.org/markup-compatibility/2006" xmlns:o="urn:schemas-microsoft-com:office:office" xmlns:r="http://schemas.openxmlformats.org/officeDocument/2006/relationships" xmlns:m="http://schemas.openxmlformats.org/officeDocument/2006/math" xmlns:v="urn:schemas-microsoft-com:vml" xmlns:wp14="http://schemas.microsoft.com/office/word/2010/wordprocessingDrawing" xmlns:wp="http://schemas.openxmlformats.org/drawingml/2006/wordprocessingDrawing" xmlns:w10="urn:schemas-microsoft-com:office:word" xmlns:w="http://schemas.openxmlformats.org/wordprocessingml/2006/main" xmlns:w14="http://schemas.microsoft.com/office/word/2010/wordml" xmlns:w15="http://schemas.microsoft.com/office/word/2012/wordml" xmlns:wpg="http://schemas.microsoft.com/office/word/2010/wordprocessingGroup" xmlns:wpi="http://schemas.microsoft.com/office/word/2010/wordprocessingInk" xmlns:wne="http://schemas.microsoft.com/office/word/2006/wordml" xmlns:wps="http://schemas.microsoft.com/office/word/2010/wordprocessingShape" mc:Ignorable="w14 w15 wp14">
   <w:p>
     <w:pPr>
       <w:pStyle w:val="Koptekst"/>
@@ -5933,7 +5363,7 @@
         <w:sz w:val="16"/>
         <w:szCs w:val="16"/>
       </w:rPr>
-      <w:t>11</w:t>
+      <w:t>12</w:t>
     </w:r>
     <w:r>
       <w:rPr>
@@ -5947,7 +5377,7 @@
 </file>
 
 <file path=word/numbering.xml><?xml version="1.0" encoding="utf-8"?>
-<w:numbering xmlns:wpc="http://schemas.microsoft.com/office/word/2010/wordprocessingCanvas" xmlns:cx="http://schemas.microsoft.com/office/drawing/2014/chartex" xmlns:cx1="http://schemas.microsoft.com/office/drawing/2015/9/8/chartex" xmlns:mc="http://schemas.openxmlformats.org/markup-compatibility/2006" xmlns:o="urn:schemas-microsoft-com:office:office" xmlns:r="http://schemas.openxmlformats.org/officeDocument/2006/relationships" xmlns:m="http://schemas.openxmlformats.org/officeDocument/2006/math" xmlns:v="urn:schemas-microsoft-com:vml" xmlns:wp14="http://schemas.microsoft.com/office/word/2010/wordprocessingDrawing" xmlns:wp="http://schemas.openxmlformats.org/drawingml/2006/wordprocessingDrawing" xmlns:w10="urn:schemas-microsoft-com:office:word" xmlns:w="http://schemas.openxmlformats.org/wordprocessingml/2006/main" xmlns:w14="http://schemas.microsoft.com/office/word/2010/wordml" xmlns:w15="http://schemas.microsoft.com/office/word/2012/wordml" xmlns:w16se="http://schemas.microsoft.com/office/word/2015/wordml/symex" xmlns:wpg="http://schemas.microsoft.com/office/word/2010/wordprocessingGroup" xmlns:wpi="http://schemas.microsoft.com/office/word/2010/wordprocessingInk" xmlns:wne="http://schemas.microsoft.com/office/word/2006/wordml" xmlns:wps="http://schemas.microsoft.com/office/word/2010/wordprocessingShape" mc:Ignorable="w14 w15 w16se wp14">
+<w:numbering xmlns:wpc="http://schemas.microsoft.com/office/word/2010/wordprocessingCanvas" xmlns:mc="http://schemas.openxmlformats.org/markup-compatibility/2006" xmlns:o="urn:schemas-microsoft-com:office:office" xmlns:r="http://schemas.openxmlformats.org/officeDocument/2006/relationships" xmlns:m="http://schemas.openxmlformats.org/officeDocument/2006/math" xmlns:v="urn:schemas-microsoft-com:vml" xmlns:wp14="http://schemas.microsoft.com/office/word/2010/wordprocessingDrawing" xmlns:wp="http://schemas.openxmlformats.org/drawingml/2006/wordprocessingDrawing" xmlns:w10="urn:schemas-microsoft-com:office:word" xmlns:w="http://schemas.openxmlformats.org/wordprocessingml/2006/main" xmlns:w14="http://schemas.microsoft.com/office/word/2010/wordml" xmlns:w15="http://schemas.microsoft.com/office/word/2012/wordml" xmlns:wpg="http://schemas.microsoft.com/office/word/2010/wordprocessingGroup" xmlns:wpi="http://schemas.microsoft.com/office/word/2010/wordprocessingInk" xmlns:wne="http://schemas.microsoft.com/office/word/2006/wordml" xmlns:wps="http://schemas.microsoft.com/office/word/2010/wordprocessingShape" mc:Ignorable="w14 w15 wp14">
   <w:abstractNum w:abstractNumId="0" w15:restartNumberingAfterBreak="0">
     <w:nsid w:val="FFFFFF7F"/>
     <w:multiLevelType w:val="singleLevel"/>
@@ -7899,7 +7329,7 @@
 </file>
 
 <file path=word/styles.xml><?xml version="1.0" encoding="utf-8"?>
-<w:styles xmlns:mc="http://schemas.openxmlformats.org/markup-compatibility/2006" xmlns:r="http://schemas.openxmlformats.org/officeDocument/2006/relationships" xmlns:w="http://schemas.openxmlformats.org/wordprocessingml/2006/main" xmlns:w14="http://schemas.microsoft.com/office/word/2010/wordml" xmlns:w15="http://schemas.microsoft.com/office/word/2012/wordml" xmlns:w16se="http://schemas.microsoft.com/office/word/2015/wordml/symex" mc:Ignorable="w14 w15 w16se">
+<w:styles xmlns:mc="http://schemas.openxmlformats.org/markup-compatibility/2006" xmlns:r="http://schemas.openxmlformats.org/officeDocument/2006/relationships" xmlns:w="http://schemas.openxmlformats.org/wordprocessingml/2006/main" xmlns:w14="http://schemas.microsoft.com/office/word/2010/wordml" xmlns:w15="http://schemas.microsoft.com/office/word/2012/wordml" mc:Ignorable="w14 w15">
   <w:docDefaults>
     <w:rPrDefault>
       <w:rPr>
@@ -9670,7 +9100,7 @@
 </file>
 
 <file path=customXml/itemProps1.xml><?xml version="1.0" encoding="utf-8"?>
-<ds:datastoreItem xmlns:ds="http://schemas.openxmlformats.org/officeDocument/2006/customXml" ds:itemID="{2612407C-BCDA-4651-BEB2-9791A0051C0B}">
+<ds:datastoreItem xmlns:ds="http://schemas.openxmlformats.org/officeDocument/2006/customXml" ds:itemID="{32ED9574-8889-48F9-855B-BE63D57DE75A}">
   <ds:schemaRefs>
     <ds:schemaRef ds:uri="http://schemas.openxmlformats.org/officeDocument/2006/bibliography"/>
   </ds:schemaRefs>

</xml_diff>